<commit_message>
Formatting of the output complete and includes the person who can answer questions
</commit_message>
<xml_diff>
--- a/documents/Information Technology Security Procedure.DOCX
+++ b/documents/Information Technology Security Procedure.DOCX
@@ -1,6 +1,6 @@
 
 <file path=word/document.xml><?xml version="1.0" encoding="utf-8"?>
-<w:document xmlns:wpc="http://schemas.microsoft.com/office/word/2010/wordprocessingCanvas" xmlns:cx="http://schemas.microsoft.com/office/drawing/2014/chartex" xmlns:cx1="http://schemas.microsoft.com/office/drawing/2015/9/8/chartex" xmlns:cx2="http://schemas.microsoft.com/office/drawing/2015/10/21/chartex" xmlns:cx3="http://schemas.microsoft.com/office/drawing/2016/5/9/chartex" xmlns:cx4="http://schemas.microsoft.com/office/drawing/2016/5/10/chartex" xmlns:cx5="http://schemas.microsoft.com/office/drawing/2016/5/11/chartex" xmlns:cx6="http://schemas.microsoft.com/office/drawing/2016/5/12/chartex" xmlns:cx7="http://schemas.microsoft.com/office/drawing/2016/5/13/chartex" xmlns:cx8="http://schemas.microsoft.com/office/drawing/2016/5/14/chartex" xmlns:mc="http://schemas.openxmlformats.org/markup-compatibility/2006" xmlns:aink="http://schemas.microsoft.com/office/drawing/2016/ink" xmlns:am3d="http://schemas.microsoft.com/office/drawing/2017/model3d" xmlns:o="urn:schemas-microsoft-com:office:office" xmlns:oel="http://schemas.microsoft.com/office/2019/extlst" xmlns:r="http://schemas.openxmlformats.org/officeDocument/2006/relationships" xmlns:m="http://schemas.openxmlformats.org/officeDocument/2006/math" xmlns:v="urn:schemas-microsoft-com:vml" xmlns:wp14="http://schemas.microsoft.com/office/word/2010/wordprocessingDrawing" xmlns:wp="http://schemas.openxmlformats.org/drawingml/2006/wordprocessingDrawing" xmlns:w10="urn:schemas-microsoft-com:office:word" xmlns:w="http://schemas.openxmlformats.org/wordprocessingml/2006/main" xmlns:w14="http://schemas.microsoft.com/office/word/2010/wordml" xmlns:w15="http://schemas.microsoft.com/office/word/2012/wordml" xmlns:w16cex="http://schemas.microsoft.com/office/word/2018/wordml/cex" xmlns:w16cid="http://schemas.microsoft.com/office/word/2016/wordml/cid" xmlns:w16="http://schemas.microsoft.com/office/word/2018/wordml" xmlns:w16sdtdh="http://schemas.microsoft.com/office/word/2020/wordml/sdtdatahash" xmlns:w16se="http://schemas.microsoft.com/office/word/2015/wordml/symex" xmlns:wpg="http://schemas.microsoft.com/office/word/2010/wordprocessingGroup" xmlns:wpi="http://schemas.microsoft.com/office/word/2010/wordprocessingInk" xmlns:wne="http://schemas.microsoft.com/office/word/2006/wordml" xmlns:wps="http://schemas.microsoft.com/office/word/2010/wordprocessingShape" mc:Ignorable="w14 w15 w16se w16cid w16 w16cex w16sdtdh wp14">
+<w:document xmlns:wpc="http://schemas.microsoft.com/office/word/2010/wordprocessingCanvas" xmlns:cx="http://schemas.microsoft.com/office/drawing/2014/chartex" xmlns:cx1="http://schemas.microsoft.com/office/drawing/2015/9/8/chartex" xmlns:cx2="http://schemas.microsoft.com/office/drawing/2015/10/21/chartex" xmlns:cx3="http://schemas.microsoft.com/office/drawing/2016/5/9/chartex" xmlns:cx4="http://schemas.microsoft.com/office/drawing/2016/5/10/chartex" xmlns:cx5="http://schemas.microsoft.com/office/drawing/2016/5/11/chartex" xmlns:cx6="http://schemas.microsoft.com/office/drawing/2016/5/12/chartex" xmlns:cx7="http://schemas.microsoft.com/office/drawing/2016/5/13/chartex" xmlns:cx8="http://schemas.microsoft.com/office/drawing/2016/5/14/chartex" xmlns:mc="http://schemas.openxmlformats.org/markup-compatibility/2006" xmlns:aink="http://schemas.microsoft.com/office/drawing/2016/ink" xmlns:am3d="http://schemas.microsoft.com/office/drawing/2017/model3d" xmlns:o="urn:schemas-microsoft-com:office:office" xmlns:oel="http://schemas.microsoft.com/office/2019/extlst" xmlns:r="http://schemas.openxmlformats.org/officeDocument/2006/relationships" xmlns:m="http://schemas.openxmlformats.org/officeDocument/2006/math" xmlns:v="urn:schemas-microsoft-com:vml" xmlns:wp14="http://schemas.microsoft.com/office/word/2010/wordprocessingDrawing" xmlns:wp="http://schemas.openxmlformats.org/drawingml/2006/wordprocessingDrawing" xmlns:w10="urn:schemas-microsoft-com:office:word" xmlns:w="http://schemas.openxmlformats.org/wordprocessingml/2006/main" xmlns:w14="http://schemas.microsoft.com/office/word/2010/wordml" xmlns:w15="http://schemas.microsoft.com/office/word/2012/wordml" xmlns:w16cex="http://schemas.microsoft.com/office/word/2018/wordml/cex" xmlns:w16cid="http://schemas.microsoft.com/office/word/2016/wordml/cid" xmlns:w16="http://schemas.microsoft.com/office/word/2018/wordml" xmlns:w16du="http://schemas.microsoft.com/office/word/2023/wordml/word16du" xmlns:w16sdtdh="http://schemas.microsoft.com/office/word/2020/wordml/sdtdatahash" xmlns:w16se="http://schemas.microsoft.com/office/word/2015/wordml/symex" xmlns:wpg="http://schemas.microsoft.com/office/word/2010/wordprocessingGroup" xmlns:wpi="http://schemas.microsoft.com/office/word/2010/wordprocessingInk" xmlns:wne="http://schemas.microsoft.com/office/word/2006/wordml" xmlns:wps="http://schemas.microsoft.com/office/word/2010/wordprocessingShape" mc:Ignorable="w14 w15 w16se w16cid w16 w16cex w16sdtdh w16du wp14">
   <w:body>
     <w:sdt>
       <w:sdtPr>
@@ -13,14 +13,13 @@
         <w:dataBinding w:prefixMappings="xmlns:ns0='http://purl.org/dc/elements/1.1/' xmlns:ns1='http://schemas.openxmlformats.org/package/2006/metadata/core-properties' " w:xpath="/ns1:coreProperties[1]/ns0:title[1]" w:storeItemID="{6C3C8BC8-F283-45AE-878A-BAB7291924A1}"/>
         <w:text/>
       </w:sdtPr>
-      <w:sdtEndPr/>
       <w:sdtContent>
         <w:p>
           <w:pPr>
             <w:pStyle w:val="Title"/>
           </w:pPr>
           <w:r>
-            <w:t>Information Technology Security Procedure</w:t>
+            <w:t>Information Technology Security Procedure.DOCX</w:t>
           </w:r>
         </w:p>
       </w:sdtContent>
@@ -236,11 +235,9 @@
       <w:r>
         <w:t>(</w:t>
       </w:r>
-      <w:proofErr w:type="gramStart"/>
       <w:r>
         <w:t>e.g.</w:t>
       </w:r>
-      <w:proofErr w:type="gramEnd"/>
       <w:r>
         <w:t xml:space="preserve"> john.</w:t>
       </w:r>
@@ -265,15 +262,7 @@
         <w:ind w:left="1701"/>
       </w:pPr>
       <w:r>
-        <w:t xml:space="preserve">All new employees will receive an IT induction on commencement.  This induction will include an Information Technology and Systems security component.  During this </w:t>
-      </w:r>
-      <w:proofErr w:type="gramStart"/>
-      <w:r>
-        <w:t>induction</w:t>
-      </w:r>
-      <w:proofErr w:type="gramEnd"/>
-      <w:r>
-        <w:t xml:space="preserve"> t</w:t>
+        <w:t>All new employees will receive an IT induction on commencement.  This induction will include an Information Technology and Systems security component.  During this induction t</w:t>
       </w:r>
       <w:r>
         <w:t xml:space="preserve">he employee will be shown how to change the temporary password to </w:t>
@@ -336,15 +325,7 @@
         <w:t>-</w:t>
       </w:r>
       <w:r>
-        <w:t xml:space="preserve"> Active Directory integrated systems to disable the </w:t>
-      </w:r>
-      <w:proofErr w:type="gramStart"/>
-      <w:r>
-        <w:t>employees</w:t>
-      </w:r>
-      <w:proofErr w:type="gramEnd"/>
-      <w:r>
-        <w:t xml:space="preserve"> access.</w:t>
+        <w:t xml:space="preserve"> Active Directory integrated systems to disable the employees access.</w:t>
       </w:r>
     </w:p>
     <w:p>
@@ -367,13 +348,8 @@
       <w:pPr>
         <w:ind w:left="1701"/>
       </w:pPr>
-      <w:proofErr w:type="gramStart"/>
-      <w:r>
-        <w:t>User Names</w:t>
-      </w:r>
-      <w:proofErr w:type="gramEnd"/>
-      <w:r>
-        <w:t xml:space="preserve"> and passwords are confidential.  As such, they must not be communicated to any other person</w:t>
+      <w:r>
+        <w:t>User Names and passwords are confidential.  As such, they must not be communicated to any other person</w:t>
       </w:r>
       <w:r>
         <w:t xml:space="preserve"> (internal or external to Wannon Water</w:t>
@@ -422,23 +398,7 @@
         <w:ind w:left="1701"/>
       </w:pPr>
       <w:r>
-        <w:t xml:space="preserve">Employees must not use a computer that another employee is currently logged on to.  If the use of a computer is required, then the previous user must first be logged off.  The system "assumes" that the person at the keyboard is the owner of the </w:t>
-      </w:r>
-      <w:proofErr w:type="gramStart"/>
-      <w:r>
-        <w:t>User Name</w:t>
-      </w:r>
-      <w:proofErr w:type="gramEnd"/>
-      <w:r>
-        <w:t xml:space="preserve">.  All session activity will be logged against that </w:t>
-      </w:r>
-      <w:proofErr w:type="gramStart"/>
-      <w:r>
-        <w:t>User Name</w:t>
-      </w:r>
-      <w:proofErr w:type="gramEnd"/>
-      <w:r>
-        <w:t xml:space="preserve"> and the owner will be responsible for any breaches of security.</w:t>
+        <w:t>Employees must not use a computer that another employee is currently logged on to.  If the use of a computer is required, then the previous user must first be logged off.  The system "assumes" that the person at the keyboard is the owner of the User Name.  All session activity will be logged against that User Name and the owner will be responsible for any breaches of security.</w:t>
       </w:r>
     </w:p>
     <w:p>
@@ -447,15 +407,7 @@
         <w:ind w:left="1701"/>
       </w:pPr>
       <w:r>
-        <w:t xml:space="preserve">This includes connecting to Citrix sessions from a terminal, </w:t>
-      </w:r>
-      <w:proofErr w:type="gramStart"/>
-      <w:r>
-        <w:t>laptop</w:t>
-      </w:r>
-      <w:proofErr w:type="gramEnd"/>
-      <w:r>
-        <w:t xml:space="preserve"> or tablet device under any credentials other than the connecting users own credentials.</w:t>
+        <w:t>This includes connecting to Citrix sessions from a terminal, laptop or tablet device under any credentials other than the connecting users own credentials.</w:t>
       </w:r>
     </w:p>
     <w:p>
@@ -468,17 +420,7 @@
         <w:pStyle w:val="Heading3"/>
       </w:pPr>
       <w:r>
-        <w:t xml:space="preserve">Use of </w:t>
-      </w:r>
-      <w:proofErr w:type="spellStart"/>
-      <w:proofErr w:type="gramStart"/>
-      <w:r>
-        <w:t>non Wannon</w:t>
-      </w:r>
-      <w:proofErr w:type="spellEnd"/>
-      <w:proofErr w:type="gramEnd"/>
-      <w:r>
-        <w:t xml:space="preserve"> Water issued computers</w:t>
+        <w:t>Use of non Wannon Water issued computers</w:t>
       </w:r>
     </w:p>
     <w:p>
@@ -502,15 +444,7 @@
         <w:ind w:left="1701"/>
       </w:pPr>
       <w:r>
-        <w:t xml:space="preserve">Note that this does not include </w:t>
-      </w:r>
-      <w:proofErr w:type="spellStart"/>
-      <w:r>
-        <w:t>publically</w:t>
-      </w:r>
-      <w:proofErr w:type="spellEnd"/>
-      <w:r>
-        <w:t xml:space="preserve"> published web services specifically provided for third party use, not does it include approved contractors using their own equipment to remotely access Wannon Water resources.</w:t>
+        <w:t>Note that this does not include publically published web services specifically provided for third party use, not does it include approved contractors using their own equipment to remotely access Wannon Water resources.</w:t>
       </w:r>
     </w:p>
     <w:p>
@@ -537,15 +471,7 @@
         <w:ind w:left="1701"/>
       </w:pPr>
       <w:r>
-        <w:t xml:space="preserve">Note that consultants may connect devices to the pre-secured “guest” </w:t>
-      </w:r>
-      <w:proofErr w:type="spellStart"/>
-      <w:r>
-        <w:t>WiFi</w:t>
-      </w:r>
-      <w:proofErr w:type="spellEnd"/>
-      <w:r>
-        <w:t xml:space="preserve"> network provided at Wannon Water sites.  </w:t>
+        <w:t xml:space="preserve">Note that consultants may connect devices to the pre-secured “guest” WiFi network provided at Wannon Water sites.  </w:t>
       </w:r>
     </w:p>
     <w:p>
@@ -592,36 +518,7 @@
         <w:t>system using Wannon Water equipment</w:t>
       </w:r>
       <w:r>
-        <w:t xml:space="preserve">, other than to allow access to Wannon Water services – </w:t>
-      </w:r>
-      <w:proofErr w:type="spellStart"/>
-      <w:r>
-        <w:t>i.</w:t>
-      </w:r>
-      <w:proofErr w:type="gramStart"/>
-      <w:r>
-        <w:t>e.connecting</w:t>
-      </w:r>
-      <w:proofErr w:type="spellEnd"/>
-      <w:proofErr w:type="gramEnd"/>
-      <w:r>
-        <w:t xml:space="preserve"> to home </w:t>
-      </w:r>
-      <w:proofErr w:type="spellStart"/>
-      <w:r>
-        <w:t>wifi</w:t>
-      </w:r>
-      <w:proofErr w:type="spellEnd"/>
-      <w:r>
-        <w:t xml:space="preserve"> or hotel </w:t>
-      </w:r>
-      <w:proofErr w:type="spellStart"/>
-      <w:r>
-        <w:t>wifi</w:t>
-      </w:r>
-      <w:proofErr w:type="spellEnd"/>
-      <w:r>
-        <w:t xml:space="preserve"> to allow access to Wannon Water’s published systems.</w:t>
+        <w:t>, other than to allow access to Wannon Water services – i.e.connecting to home wifi or hotel wifi to allow access to Wannon Water’s published systems.</w:t>
       </w:r>
     </w:p>
     <w:p>
@@ -682,15 +579,7 @@
         <w:ind w:left="1701"/>
       </w:pPr>
       <w:r>
-        <w:t xml:space="preserve"> Please refer to Remote access for third </w:t>
-      </w:r>
-      <w:proofErr w:type="gramStart"/>
-      <w:r>
-        <w:t>parties</w:t>
-      </w:r>
-      <w:proofErr w:type="gramEnd"/>
-      <w:r>
-        <w:t xml:space="preserve"> procedure for more detail.</w:t>
+        <w:t xml:space="preserve"> Please refer to Remote access for third parties procedure for more detail.</w:t>
       </w:r>
     </w:p>
     <w:p>
@@ -743,11 +632,7 @@
         <w:t>systems</w:t>
       </w:r>
       <w:r>
-        <w:t xml:space="preserve"> (</w:t>
-      </w:r>
-      <w:proofErr w:type="gramStart"/>
-      <w:r>
-        <w:t>e</w:t>
+        <w:t xml:space="preserve"> (e</w:t>
       </w:r>
       <w:r>
         <w:t>.</w:t>
@@ -758,17 +643,8 @@
       <w:r>
         <w:t>.</w:t>
       </w:r>
-      <w:proofErr w:type="gramEnd"/>
-      <w:r>
-        <w:t xml:space="preserve"> Finance One, </w:t>
-      </w:r>
-      <w:proofErr w:type="spellStart"/>
-      <w:r>
-        <w:t>Aquarate</w:t>
-      </w:r>
-      <w:proofErr w:type="spellEnd"/>
-      <w:r>
-        <w:t xml:space="preserve">, Conquest, </w:t>
+      <w:r>
+        <w:t xml:space="preserve"> Finance One, Aquarate, Conquest, </w:t>
       </w:r>
       <w:r>
         <w:t xml:space="preserve">Fulcrum, Records Manager, Clear SCADA, </w:t>
@@ -833,15 +709,7 @@
         <w:pStyle w:val="Heading3"/>
       </w:pPr>
       <w:r>
-        <w:t xml:space="preserve">System </w:t>
-      </w:r>
-      <w:proofErr w:type="gramStart"/>
-      <w:r>
-        <w:t>User Name</w:t>
-      </w:r>
-      <w:proofErr w:type="gramEnd"/>
-      <w:r>
-        <w:t xml:space="preserve"> and password maintenance</w:t>
+        <w:t>System User Name and password maintenance</w:t>
       </w:r>
     </w:p>
     <w:p>
@@ -872,21 +740,7 @@
         <w:rPr>
           <w:iCs/>
         </w:rPr>
-        <w:t xml:space="preserve">system administrator is responsible for establishing new </w:t>
-      </w:r>
-      <w:proofErr w:type="gramStart"/>
-      <w:r>
-        <w:rPr>
-          <w:iCs/>
-        </w:rPr>
-        <w:t>User Names</w:t>
-      </w:r>
-      <w:proofErr w:type="gramEnd"/>
-      <w:r>
-        <w:rPr>
-          <w:iCs/>
-        </w:rPr>
-        <w:t xml:space="preserve"> for the relevant application, and setting standard passwords.  </w:t>
+        <w:t xml:space="preserve">system administrator is responsible for establishing new User Names for the relevant application, and setting standard passwords.  </w:t>
       </w:r>
       <w:r>
         <w:t xml:space="preserve">It is the employee’s responsibility to reset the standard password </w:t>
@@ -969,33 +823,7 @@
           <w:sz w:val="22"/>
           <w:szCs w:val="22"/>
         </w:rPr>
-        <w:t xml:space="preserve">system administrator is responsible for maintaining </w:t>
-      </w:r>
-      <w:proofErr w:type="gramStart"/>
-      <w:r>
-        <w:rPr>
-          <w:rFonts w:eastAsiaTheme="minorHAnsi" w:cstheme="minorBidi"/>
-          <w:b w:val="0"/>
-          <w:bCs w:val="0"/>
-          <w:iCs/>
-          <w:color w:val="auto"/>
-          <w:sz w:val="22"/>
-          <w:szCs w:val="22"/>
-        </w:rPr>
-        <w:t>User Names</w:t>
-      </w:r>
-      <w:proofErr w:type="gramEnd"/>
-      <w:r>
-        <w:rPr>
-          <w:rFonts w:eastAsiaTheme="minorHAnsi" w:cstheme="minorBidi"/>
-          <w:b w:val="0"/>
-          <w:bCs w:val="0"/>
-          <w:iCs/>
-          <w:color w:val="auto"/>
-          <w:sz w:val="22"/>
-          <w:szCs w:val="22"/>
-        </w:rPr>
-        <w:t xml:space="preserve"> for the relevant application</w:t>
+        <w:t>system administrator is responsible for maintaining User Names for the relevant application</w:t>
       </w:r>
       <w:r>
         <w:rPr>
@@ -1031,9 +859,8 @@
           <w:sz w:val="22"/>
           <w:szCs w:val="22"/>
         </w:rPr>
-        <w:t xml:space="preserve">information asset </w:t>
-      </w:r>
-      <w:proofErr w:type="gramStart"/>
+        <w:t>information asset steward</w:t>
+      </w:r>
       <w:r>
         <w:rPr>
           <w:rFonts w:eastAsiaTheme="minorHAnsi" w:cstheme="minorBidi"/>
@@ -1044,32 +871,7 @@
           <w:sz w:val="22"/>
           <w:szCs w:val="22"/>
         </w:rPr>
-        <w:t>steward</w:t>
-      </w:r>
-      <w:r>
-        <w:rPr>
-          <w:rFonts w:eastAsiaTheme="minorHAnsi" w:cstheme="minorBidi"/>
-          <w:b w:val="0"/>
-          <w:bCs w:val="0"/>
-          <w:iCs/>
-          <w:color w:val="auto"/>
-          <w:sz w:val="22"/>
-          <w:szCs w:val="22"/>
-        </w:rPr>
-        <w:t>, and</w:t>
-      </w:r>
-      <w:proofErr w:type="gramEnd"/>
-      <w:r>
-        <w:rPr>
-          <w:rFonts w:eastAsiaTheme="minorHAnsi" w:cstheme="minorBidi"/>
-          <w:b w:val="0"/>
-          <w:bCs w:val="0"/>
-          <w:iCs/>
-          <w:color w:val="auto"/>
-          <w:sz w:val="22"/>
-          <w:szCs w:val="22"/>
-        </w:rPr>
-        <w:t xml:space="preserve"> </w:t>
+        <w:t xml:space="preserve">, and </w:t>
       </w:r>
       <w:r>
         <w:rPr>
@@ -1096,13 +898,8 @@
       <w:pPr>
         <w:ind w:left="1701"/>
       </w:pPr>
-      <w:proofErr w:type="gramStart"/>
-      <w:r>
-        <w:t>Where ever</w:t>
-      </w:r>
-      <w:proofErr w:type="gramEnd"/>
-      <w:r>
-        <w:t xml:space="preserve"> possible, and particularly for externally facing systems, multi factor authentication (</w:t>
+      <w:r>
+        <w:t>Where ever possible, and particularly for externally facing systems, multi factor authentication (</w:t>
       </w:r>
       <w:r>
         <w:t>i.e. a second form of authentication) will be used.</w:t>
@@ -1113,15 +910,7 @@
         <w:ind w:left="1701"/>
       </w:pPr>
       <w:r>
-        <w:t>The particular MFA method used by a specific information system can be either passive (</w:t>
-      </w:r>
-      <w:proofErr w:type="gramStart"/>
-      <w:r>
-        <w:t>i.e.</w:t>
-      </w:r>
-      <w:proofErr w:type="gramEnd"/>
-      <w:r>
-        <w:t xml:space="preserve"> a registered signed certificate) or active (i.e. a challenge – response mechanism) and will be determined by the Information Technology Operations Manager.</w:t>
+        <w:t>The particular MFA method used by a specific information system can be either passive (i.e. a registered signed certificate) or active (i.e. a challenge – response mechanism) and will be determined by the Information Technology Operations Manager.</w:t>
       </w:r>
     </w:p>
     <w:p>
@@ -1190,15 +979,7 @@
         <w:ind w:left="1701"/>
       </w:pPr>
       <w:r>
-        <w:t xml:space="preserve">When an employee leaves their desk for any </w:t>
-      </w:r>
-      <w:proofErr w:type="gramStart"/>
-      <w:r>
-        <w:t>period of time</w:t>
-      </w:r>
-      <w:proofErr w:type="gramEnd"/>
-      <w:r>
-        <w:t>, it is important that they lock the computer (Press and hold the Window “Start” button and then press “L”). This will also occur automatically after 10 minutes of inactivity.</w:t>
+        <w:t>When an employee leaves their desk for any period of time, it is important that they lock the computer (Press and hold the Window “Start” button and then press “L”). This will also occur automatically after 10 minutes of inactivity.</w:t>
       </w:r>
     </w:p>
     <w:p>
@@ -1207,15 +988,7 @@
         <w:ind w:left="1701"/>
       </w:pPr>
       <w:r>
-        <w:t xml:space="preserve">This also applies to all </w:t>
-      </w:r>
-      <w:proofErr w:type="spellStart"/>
-      <w:r>
-        <w:t>non windows</w:t>
-      </w:r>
-      <w:proofErr w:type="spellEnd"/>
-      <w:r>
-        <w:t xml:space="preserve"> devices issued by Wannon Water</w:t>
+        <w:t>This also applies to all non windows devices issued by Wannon Water</w:t>
       </w:r>
       <w:r>
         <w:t>, including tablets and smartphones</w:t>
@@ -1273,15 +1046,7 @@
         <w:ind w:left="1701"/>
       </w:pPr>
       <w:r>
-        <w:t xml:space="preserve">If a laptop or tablet device is left unattended in a vehicle the laptop or tablet device must be secured out of plain sight, such as underneath the seats, in the glove compartment etc.  The vehicle must also be securely parked and </w:t>
-      </w:r>
-      <w:proofErr w:type="gramStart"/>
-      <w:r>
-        <w:t>locked at all times</w:t>
-      </w:r>
-      <w:proofErr w:type="gramEnd"/>
-      <w:r>
-        <w:t xml:space="preserve"> when unattended.</w:t>
+        <w:t>If a laptop or tablet device is left unattended in a vehicle the laptop or tablet device must be secured out of plain sight, such as underneath the seats, in the glove compartment etc.  The vehicle must also be securely parked and locked at all times when unattended.</w:t>
       </w:r>
     </w:p>
     <w:p>
@@ -1316,15 +1081,7 @@
         <w:ind w:left="1701"/>
       </w:pPr>
       <w:r>
-        <w:t xml:space="preserve">Wannon Water employees issued a corporate smartphone are encouraged to maintain a high degree of awareness of their smartphone.  As with laptop and tablet devices, a smartphone is a highly desirable asset and must not be left unattended.  Smartphones must be locked at all times when not in </w:t>
-      </w:r>
-      <w:proofErr w:type="gramStart"/>
-      <w:r>
-        <w:t>use, and</w:t>
-      </w:r>
-      <w:proofErr w:type="gramEnd"/>
-      <w:r>
-        <w:t xml:space="preserve"> should not be connected to unsolicited public </w:t>
+        <w:t xml:space="preserve">Wannon Water employees issued a corporate smartphone are encouraged to maintain a high degree of awareness of their smartphone.  As with laptop and tablet devices, a smartphone is a highly desirable asset and must not be left unattended.  Smartphones must be locked at all times when not in use, and should not be connected to unsolicited public </w:t>
       </w:r>
       <w:r>
         <w:t>WIFI</w:t>
@@ -1339,15 +1096,7 @@
         <w:ind w:left="1701"/>
       </w:pPr>
       <w:r>
-        <w:t>When left in a vehicle, the smartphone must not be left in public view (</w:t>
-      </w:r>
-      <w:proofErr w:type="gramStart"/>
-      <w:r>
-        <w:t>i.e.</w:t>
-      </w:r>
-      <w:proofErr w:type="gramEnd"/>
-      <w:r>
-        <w:t xml:space="preserve"> left in the phone cradle) and the vehicle must be locked and secured if left unattended.  This includes brief stops such as in petrol stations.</w:t>
+        <w:t>When left in a vehicle, the smartphone must not be left in public view (i.e. left in the phone cradle) and the vehicle must be locked and secured if left unattended.  This includes brief stops such as in petrol stations.</w:t>
       </w:r>
     </w:p>
     <w:p>
@@ -1549,11 +1298,9 @@
       <w:r>
         <w:t xml:space="preserve"> or to their supervisor, either directly or via </w:t>
       </w:r>
-      <w:proofErr w:type="spellStart"/>
       <w:r>
         <w:t>RiskWare</w:t>
       </w:r>
-      <w:proofErr w:type="spellEnd"/>
       <w:r>
         <w:t>.</w:t>
       </w:r>
@@ -1677,15 +1424,7 @@
         <w:t xml:space="preserve">procedure. </w:t>
       </w:r>
       <w:r>
-        <w:t xml:space="preserve">Breaches of this procedure will be recorded and managed as security incidents within </w:t>
-      </w:r>
-      <w:proofErr w:type="spellStart"/>
-      <w:r>
-        <w:t>RiskWare</w:t>
-      </w:r>
-      <w:proofErr w:type="spellEnd"/>
-      <w:r>
-        <w:t>, Wannon Water’s incident management tool.</w:t>
+        <w:t>Breaches of this procedure will be recorded and managed as security incidents within RiskWare, Wannon Water’s incident management tool.</w:t>
       </w:r>
     </w:p>
     <w:p>
@@ -1799,15 +1538,7 @@
     <w:p/>
     <w:p>
       <w:r>
-        <w:t xml:space="preserve">As part of the Wannon Water induction program, employees will be required to sign a document, indicating that they have read, </w:t>
-      </w:r>
-      <w:proofErr w:type="gramStart"/>
-      <w:r>
-        <w:t>understood</w:t>
-      </w:r>
-      <w:proofErr w:type="gramEnd"/>
-      <w:r>
-        <w:t xml:space="preserve"> and will abide by the requirements of this procedure.</w:t>
+        <w:t>As part of the Wannon Water induction program, employees will be required to sign a document, indicating that they have read, understood and will abide by the requirements of this procedure.</w:t>
       </w:r>
     </w:p>
     <w:p>
@@ -1909,13 +1640,8 @@
         <w:ind w:left="851"/>
         <w:jc w:val="both"/>
       </w:pPr>
-      <w:proofErr w:type="gramStart"/>
-      <w:r>
-        <w:t>Typically</w:t>
-      </w:r>
-      <w:proofErr w:type="gramEnd"/>
-      <w:r>
-        <w:t xml:space="preserve"> system administrators have higher security access levels than operational users to those systems.</w:t>
+      <w:r>
+        <w:t>Typically system administrators have higher security access levels than operational users to those systems.</w:t>
       </w:r>
     </w:p>
     <w:p>
@@ -1936,15 +1662,7 @@
         <w:jc w:val="both"/>
       </w:pPr>
       <w:r>
-        <w:t xml:space="preserve">A system </w:t>
-      </w:r>
-      <w:proofErr w:type="gramStart"/>
-      <w:r>
-        <w:t>administrators</w:t>
-      </w:r>
-      <w:proofErr w:type="gramEnd"/>
-      <w:r>
-        <w:t xml:space="preserve"> authority will typically only extend to the discreet application they manage, in some cases however certain systems may be linked, meaning a system administrator may have higher security access to a number of systems, or a number of system administrators may have overlapping access to a set of systems.</w:t>
+        <w:t>A system administrators authority will typically only extend to the discreet application they manage, in some cases however certain systems may be linked, meaning a system administrator may have higher security access to a number of systems, or a number of system administrators may have overlapping access to a set of systems.</w:t>
       </w:r>
     </w:p>
     <w:p>
@@ -1964,13 +1682,8 @@
         <w:ind w:left="851"/>
         <w:jc w:val="both"/>
       </w:pPr>
-      <w:proofErr w:type="gramStart"/>
-      <w:r>
-        <w:t>Typically</w:t>
-      </w:r>
-      <w:proofErr w:type="gramEnd"/>
-      <w:r>
-        <w:t xml:space="preserve"> an information system administrator will manage an information system holding or processing information assets (i.e. as ‘infrastructure’).</w:t>
+      <w:r>
+        <w:t>Typically an information system administrator will manage an information system holding or processing information assets (i.e. as ‘infrastructure’).</w:t>
       </w:r>
     </w:p>
     <w:p>
@@ -2005,27 +1718,11 @@
         <w:t xml:space="preserve"> by the information asset owner to be</w:t>
       </w:r>
       <w:r>
-        <w:t xml:space="preserve"> responsible for managing the information asset on a </w:t>
-      </w:r>
-      <w:proofErr w:type="gramStart"/>
-      <w:r>
-        <w:t>day to day</w:t>
-      </w:r>
-      <w:proofErr w:type="gramEnd"/>
-      <w:r>
-        <w:t xml:space="preserve"> basis. The Information Steward guides how the </w:t>
+        <w:t xml:space="preserve"> responsible for managing the information asset on a day to day basis. The Information Steward guides how the </w:t>
       </w:r>
       <w:r>
         <w:lastRenderedPageBreak/>
-        <w:t xml:space="preserve">information is managed, </w:t>
-      </w:r>
-      <w:proofErr w:type="gramStart"/>
-      <w:r>
-        <w:t>protected</w:t>
-      </w:r>
-      <w:proofErr w:type="gramEnd"/>
-      <w:r>
-        <w:t xml:space="preserve"> and used on behalf of the owner and defines and enforces rules for the information asset.</w:t>
+        <w:t>information is managed, protected and used on behalf of the owner and defines and enforces rules for the information asset.</w:t>
       </w:r>
     </w:p>
     <w:p>
@@ -2129,13 +1826,8 @@
       <w:r>
         <w:t xml:space="preserve">Cloud and SAAS services provided for users by Wannon Water.  Examples of these are the </w:t>
       </w:r>
-      <w:proofErr w:type="spellStart"/>
-      <w:r>
-        <w:t>RiskWare</w:t>
-      </w:r>
-      <w:proofErr w:type="spellEnd"/>
-      <w:r>
-        <w:t xml:space="preserve"> </w:t>
+      <w:r>
+        <w:t xml:space="preserve">RiskWare </w:t>
       </w:r>
       <w:r>
         <w:t>and Azure platforms currently used by Wannon Water.</w:t>
@@ -2189,31 +1881,7 @@
         <w:jc w:val="both"/>
       </w:pPr>
       <w:r>
-        <w:t xml:space="preserve">Note that for the purposes of this document the IP based carriage networks used between SCADA devices are deemed to a part of the Wannon Water computer network.  SCADA specific networks such as </w:t>
-      </w:r>
-      <w:proofErr w:type="spellStart"/>
-      <w:r>
-        <w:t>profibus</w:t>
-      </w:r>
-      <w:proofErr w:type="spellEnd"/>
-      <w:r>
-        <w:t xml:space="preserve">, </w:t>
-      </w:r>
-      <w:proofErr w:type="spellStart"/>
-      <w:r>
-        <w:t>BacNet</w:t>
-      </w:r>
-      <w:proofErr w:type="spellEnd"/>
-      <w:r>
-        <w:t xml:space="preserve"> or </w:t>
-      </w:r>
-      <w:proofErr w:type="spellStart"/>
-      <w:r>
-        <w:t>ModBus</w:t>
-      </w:r>
-      <w:proofErr w:type="spellEnd"/>
-      <w:r>
-        <w:t xml:space="preserve"> connections are however excluded from this definition and deemed to be a part of the SCADA ‘system’</w:t>
+        <w:t>Note that for the purposes of this document the IP based carriage networks used between SCADA devices are deemed to a part of the Wannon Water computer network.  SCADA specific networks such as profibus, BacNet or ModBus connections are however excluded from this definition and deemed to be a part of the SCADA ‘system’</w:t>
       </w:r>
     </w:p>
     <w:p>
@@ -2225,11 +1893,9 @@
         </w:tabs>
         <w:spacing w:after="240"/>
       </w:pPr>
-      <w:proofErr w:type="gramStart"/>
       <w:r>
         <w:t>User Names</w:t>
       </w:r>
-      <w:proofErr w:type="gramEnd"/>
       <w:r>
         <w:t xml:space="preserve"> and passwords</w:t>
       </w:r>
@@ -2239,14 +1905,12 @@
         <w:pStyle w:val="BodyText"/>
         <w:ind w:left="851"/>
       </w:pPr>
-      <w:proofErr w:type="gramStart"/>
       <w:r>
         <w:rPr>
           <w:b/>
         </w:rPr>
         <w:t>User Names</w:t>
       </w:r>
-      <w:proofErr w:type="gramEnd"/>
       <w:r>
         <w:t xml:space="preserve"> uniquely </w:t>
       </w:r>
@@ -2308,15 +1972,7 @@
         <w:t>user</w:t>
       </w:r>
       <w:r>
-        <w:t xml:space="preserve"> principal assigned a username –</w:t>
-      </w:r>
-      <w:proofErr w:type="gramStart"/>
-      <w:r>
-        <w:t>i.e.</w:t>
-      </w:r>
-      <w:proofErr w:type="gramEnd"/>
-      <w:r>
-        <w:t xml:space="preserve"> the ‘person’ the username is assigned to – is accountable for that username and all </w:t>
+        <w:t xml:space="preserve"> principal assigned a username –i.e. the ‘person’ the username is assigned to – is accountable for that username and all </w:t>
       </w:r>
       <w:r>
         <w:t>activity carried out under that username.</w:t>
@@ -2328,15 +1984,7 @@
         <w:ind w:left="851"/>
       </w:pPr>
       <w:r>
-        <w:t xml:space="preserve">In </w:t>
-      </w:r>
-      <w:proofErr w:type="gramStart"/>
-      <w:r>
-        <w:t>the majority of</w:t>
-      </w:r>
-      <w:proofErr w:type="gramEnd"/>
-      <w:r>
-        <w:t xml:space="preserve"> cases, usernames will be generated in Active Directory and imported into other applications.</w:t>
+        <w:t>In the majority of cases, usernames will be generated in Active Directory and imported into other applications.</w:t>
       </w:r>
     </w:p>
     <w:p>
@@ -2360,15 +2008,7 @@
         <w:t>authenticate</w:t>
       </w:r>
       <w:r>
-        <w:t xml:space="preserve"> user principals identified by a </w:t>
-      </w:r>
-      <w:proofErr w:type="gramStart"/>
-      <w:r>
-        <w:t>User Name</w:t>
-      </w:r>
-      <w:proofErr w:type="gramEnd"/>
-      <w:r>
-        <w:t xml:space="preserve"> against an Information system.  </w:t>
+        <w:t xml:space="preserve"> user principals identified by a User Name against an Information system.  </w:t>
       </w:r>
       <w:r>
         <w:t>The</w:t>
@@ -2380,18 +2020,10 @@
         <w:t xml:space="preserve">mechanism using a </w:t>
       </w:r>
       <w:r>
-        <w:t xml:space="preserve">password.  All usernames will have an associated password – there will be no instances of blank passwords.  All passwords must be kept confidential and adhere to the requirements of the Password </w:t>
-      </w:r>
-      <w:proofErr w:type="gramStart"/>
-      <w:r>
-        <w:t xml:space="preserve">Policy </w:t>
-      </w:r>
-      <w:r>
-        <w:t xml:space="preserve"> Note</w:t>
-      </w:r>
-      <w:proofErr w:type="gramEnd"/>
-      <w:r>
-        <w:t xml:space="preserve"> that certain access may require the use of a second form of authentication in the form of a token or code as appropriate.</w:t>
+        <w:t xml:space="preserve">password.  All usernames will have an associated password – there will be no instances of blank passwords.  All passwords must be kept confidential and adhere to the requirements of the Password Policy </w:t>
+      </w:r>
+      <w:r>
+        <w:t xml:space="preserve"> Note that certain access may require the use of a second form of authentication in the form of a token or code as appropriate.</w:t>
       </w:r>
     </w:p>
     <w:p>
@@ -2408,26 +2040,10 @@
         <w:ind w:left="851"/>
       </w:pPr>
       <w:r>
-        <w:t xml:space="preserve">Active Directory integration refers to an information system drawing </w:t>
-      </w:r>
-      <w:proofErr w:type="gramStart"/>
-      <w:r>
-        <w:t>User Names</w:t>
-      </w:r>
-      <w:proofErr w:type="gramEnd"/>
-      <w:r>
-        <w:t xml:space="preserve"> and Passwords for an account from Active Directory.  </w:t>
-      </w:r>
-      <w:r>
-        <w:t xml:space="preserve">Wherever possible Active Directory integration should be used.  This centralises the creation and administration of </w:t>
-      </w:r>
-      <w:proofErr w:type="gramStart"/>
-      <w:r>
-        <w:t>User Names</w:t>
-      </w:r>
-      <w:proofErr w:type="gramEnd"/>
-      <w:r>
-        <w:t xml:space="preserve"> and Passwords in Active Directory.</w:t>
+        <w:t xml:space="preserve">Active Directory integration refers to an information system drawing User Names and Passwords for an account from Active Directory.  </w:t>
+      </w:r>
+      <w:r>
+        <w:t>Wherever possible Active Directory integration should be used.  This centralises the creation and administration of User Names and Passwords in Active Directory.</w:t>
       </w:r>
     </w:p>
     <w:p>
@@ -2485,15 +2101,7 @@
         <w:ind w:left="851"/>
       </w:pPr>
       <w:r>
-        <w:t xml:space="preserve">All procedures that </w:t>
-      </w:r>
-      <w:proofErr w:type="gramStart"/>
-      <w:r>
-        <w:t>are located in</w:t>
-      </w:r>
-      <w:proofErr w:type="gramEnd"/>
-      <w:r>
-        <w:t xml:space="preserve"> SharePoint and are not in a ‘Draft’ status are classified as “authorised”.</w:t>
+        <w:t>All procedures that are located in SharePoint and are not in a ‘Draft’ status are classified as “authorised”.</w:t>
       </w:r>
     </w:p>
     <w:p>
@@ -2556,15 +2164,7 @@
         <w:ind w:left="851"/>
       </w:pPr>
       <w:r>
-        <w:t xml:space="preserve">This includes the network, applications, </w:t>
-      </w:r>
-      <w:proofErr w:type="gramStart"/>
-      <w:r>
-        <w:t>data</w:t>
-      </w:r>
-      <w:proofErr w:type="gramEnd"/>
-      <w:r>
-        <w:t xml:space="preserve"> and all other infrastructure, including Wannon Water operated SAAS and cloud platforms.</w:t>
+        <w:t>This includes the network, applications, data and all other infrastructure, including Wannon Water operated SAAS and cloud platforms.</w:t>
       </w:r>
     </w:p>
     <w:p>
@@ -2596,17 +2196,7 @@
         <w:t xml:space="preserve">Third Party </w:t>
       </w:r>
       <w:r>
-        <w:t xml:space="preserve">is a </w:t>
-      </w:r>
-      <w:proofErr w:type="spellStart"/>
-      <w:proofErr w:type="gramStart"/>
-      <w:r>
-        <w:t>non Wannon</w:t>
-      </w:r>
-      <w:proofErr w:type="spellEnd"/>
-      <w:proofErr w:type="gramEnd"/>
-      <w:r>
-        <w:t xml:space="preserve"> Water individual, group, organisation or company.  </w:t>
+        <w:t xml:space="preserve">is a non Wannon Water individual, group, organisation or company.  </w:t>
       </w:r>
     </w:p>
     <w:p>
@@ -2652,16 +2242,11 @@
         <w:ind w:left="720"/>
       </w:pPr>
       <w:r>
-        <w:t xml:space="preserve">VPDSS is the Victorian Protective Data Security Standards, a Victorian </w:t>
-      </w:r>
-      <w:proofErr w:type="gramStart"/>
-      <w:r>
-        <w:t xml:space="preserve">Government </w:t>
+        <w:t xml:space="preserve">VPDSS is the Victorian Protective Data Security Standards, a Victorian Government </w:t>
       </w:r>
       <w:r>
         <w:t xml:space="preserve"> information</w:t>
       </w:r>
-      <w:proofErr w:type="gramEnd"/>
       <w:r>
         <w:t xml:space="preserve"> </w:t>
       </w:r>
@@ -2734,18 +2319,10 @@
         <w:t xml:space="preserve"> cyber security and risk mitigation controls published by the Australian </w:t>
       </w:r>
       <w:r>
-        <w:t xml:space="preserve">Cyber Security </w:t>
-      </w:r>
-      <w:proofErr w:type="gramStart"/>
-      <w:r>
-        <w:t xml:space="preserve">Centre </w:t>
-      </w:r>
-      <w:r>
-        <w:t xml:space="preserve"> Australia’s</w:t>
-      </w:r>
-      <w:proofErr w:type="gramEnd"/>
-      <w:r>
-        <w:t xml:space="preserve"> </w:t>
+        <w:t xml:space="preserve">Cyber Security Centre </w:t>
+      </w:r>
+      <w:r>
+        <w:t xml:space="preserve"> Australia’s </w:t>
       </w:r>
       <w:r>
         <w:t>civilian cyber security agency</w:t>
@@ -2754,26 +2331,10 @@
         <w:t xml:space="preserve">.  </w:t>
       </w:r>
       <w:r>
-        <w:t xml:space="preserve">Adoption of these controls are highly advised by the VPDSS and are a widely accepted fundamental platform for robust Cyber Security under the recent national cyber security </w:t>
-      </w:r>
-      <w:proofErr w:type="gramStart"/>
-      <w:r>
-        <w:t xml:space="preserve">policy </w:t>
-      </w:r>
-      <w:r>
-        <w:t>.</w:t>
-      </w:r>
-      <w:proofErr w:type="gramEnd"/>
-      <w:r>
-        <w:t xml:space="preserve">  Application </w:t>
-      </w:r>
-      <w:proofErr w:type="gramStart"/>
-      <w:r>
-        <w:t>of  the</w:t>
-      </w:r>
-      <w:proofErr w:type="gramEnd"/>
-      <w:r>
-        <w:t xml:space="preserve"> ACSC Essential 8 form the basis of the 2021 Victorian state cyber security strategy and the VMIA cyber maturity benchmark.</w:t>
+        <w:t xml:space="preserve">Adoption of these controls are highly advised by the VPDSS and are a widely accepted fundamental platform for robust Cyber Security under the recent national cyber security policy </w:t>
+      </w:r>
+      <w:r>
+        <w:t>.  Application of  the ACSC Essential 8 form the basis of the 2021 Victorian state cyber security strategy and the VMIA cyber maturity benchmark.</w:t>
       </w:r>
     </w:p>
     <w:p>
@@ -2956,13 +2517,8 @@
         <w:ind w:left="720"/>
       </w:pPr>
       <w:r>
-        <w:t xml:space="preserve">Victorian Protective Data Security Standards, version 2, Office of the Victorian Information Commissioner, Victorian Government, Melbourne, </w:t>
-      </w:r>
-      <w:proofErr w:type="gramStart"/>
-      <w:r>
-        <w:t>2019  &lt;</w:t>
-      </w:r>
-      <w:proofErr w:type="gramEnd"/>
+        <w:t>Victorian Protective Data Security Standards, version 2, Office of the Victorian Information Commissioner, Victorian Government, Melbourne, 2019  &lt;</w:t>
+      </w:r>
       <w:r>
         <w:t xml:space="preserve"> </w:t>
       </w:r>
@@ -2992,6 +2548,27 @@
       <w:pPr>
         <w:ind w:left="720"/>
       </w:pPr>
+    </w:p>
+    <w:p>
+      <w:pPr>
+        <w:pStyle w:val="Heading1"/>
+      </w:pPr>
+      <w:r>
+        <w:t>Governance</w:t>
+      </w:r>
+    </w:p>
+    <w:p>
+      <w:pPr>
+        <w:ind w:left="720"/>
+      </w:pPr>
+    </w:p>
+    <w:p>
+      <w:pPr>
+        <w:ind w:left="720"/>
+      </w:pPr>
+      <w:r>
+        <w:t>Content enquiries: Information Security Manager</w:t>
+      </w:r>
     </w:p>
     <w:p>
       <w:pPr>
@@ -3118,7 +2695,6 @@
               <w:dataBinding w:prefixMappings="xmlns:ns0='http://purl.org/dc/elements/1.1/' xmlns:ns1='http://schemas.openxmlformats.org/package/2006/metadata/core-properties' " w:xpath="/ns1:coreProperties[1]/ns0:title[1]" w:storeItemID="{6C3C8BC8-F283-45AE-878A-BAB7291924A1}"/>
               <w:text/>
             </w:sdtPr>
-            <w:sdtEndPr/>
             <w:sdtContent>
               <w:p>
                 <w:pPr>
@@ -3127,7 +2703,7 @@
                   <w:cnfStyle w:val="100000000000" w:firstRow="1" w:lastRow="0" w:firstColumn="0" w:lastColumn="0" w:oddVBand="0" w:evenVBand="0" w:oddHBand="0" w:evenHBand="0" w:firstRowFirstColumn="0" w:firstRowLastColumn="0" w:lastRowFirstColumn="0" w:lastRowLastColumn="0"/>
                 </w:pPr>
                 <w:r>
-                  <w:t>Information Technology Security Procedure</w:t>
+                  <w:t>Information Technology Security Procedure.DOCX</w:t>
                 </w:r>
               </w:p>
             </w:sdtContent>
@@ -3222,7 +2798,6 @@
             <w:dataBinding w:prefixMappings="xmlns:ns0='http://schemas.microsoft.com/office/2006/metadata/properties' xmlns:ns1='http://www.w3.org/2001/XMLSchema-instance' xmlns:ns2='http://schemas.microsoft.com/office/infopath/2007/PartnerControls' xmlns:ns3='aa07a3e3-3aa1-45a4-b840-d913da2220be' " w:xpath="/ns0:properties[1]/documentManagement[1]/ns3:Wannon_Approver_Position[1]" w:storeItemID="{918CEABE-6D0F-4453-8B7F-516E7B3AED7E}"/>
             <w:text/>
           </w:sdtPr>
-          <w:sdtEndPr/>
           <w:sdtContent>
             <w:tc>
               <w:tcPr>
@@ -3278,7 +2853,6 @@
             <w:dataBinding w:prefixMappings="xmlns:ns0='http://schemas.microsoft.com/office/2006/metadata/properties' xmlns:ns1='http://www.w3.org/2001/XMLSchema-instance' xmlns:ns2='http://schemas.microsoft.com/office/infopath/2007/PartnerControls' xmlns:ns3='aa07a3e3-3aa1-45a4-b840-d913da2220be' " w:xpath="/ns0:properties[1]/documentManagement[1]/ns3:Document_x0020_Approval_x0020_Status[1]" w:storeItemID="{918CEABE-6D0F-4453-8B7F-516E7B3AED7E}"/>
             <w:text/>
           </w:sdtPr>
-          <w:sdtEndPr/>
           <w:sdtContent>
             <w:tc>
               <w:tcPr>
@@ -3331,7 +2905,6 @@
             <w:dataBinding w:prefixMappings="xmlns:ns0='http://schemas.microsoft.com/office/2006/metadata/properties' xmlns:ns1='http://www.w3.org/2001/XMLSchema-instance' xmlns:ns2='http://schemas.microsoft.com/office/infopath/2007/PartnerControls' xmlns:ns3='aa07a3e3-3aa1-45a4-b840-d913da2220be' " w:xpath="/ns0:properties[1]/documentManagement[1]/ns3:Published_x0020_Version[1]" w:storeItemID="{918CEABE-6D0F-4453-8B7F-516E7B3AED7E}"/>
             <w:text/>
           </w:sdtPr>
-          <w:sdtEndPr/>
           <w:sdtContent>
             <w:tc>
               <w:tcPr>
@@ -3398,7 +2971,6 @@
               <w:calendar w:val="gregorian"/>
             </w:date>
           </w:sdtPr>
-          <w:sdtEndPr/>
           <w:sdtContent>
             <w:tc>
               <w:tcPr>
@@ -3470,7 +3042,6 @@
                   <w:calendar w:val="gregorian"/>
                 </w:date>
               </w:sdtPr>
-              <w:sdtEndPr/>
               <w:sdtContent>
                 <w:r>
                   <w:t>20/06/2025</w:t>
@@ -3520,7 +3091,7 @@
 </file>
 
 <file path=word/endnotes.xml><?xml version="1.0" encoding="utf-8"?>
-<w:endnotes xmlns:wpc="http://schemas.microsoft.com/office/word/2010/wordprocessingCanvas" xmlns:cx="http://schemas.microsoft.com/office/drawing/2014/chartex" xmlns:cx1="http://schemas.microsoft.com/office/drawing/2015/9/8/chartex" xmlns:cx2="http://schemas.microsoft.com/office/drawing/2015/10/21/chartex" xmlns:cx3="http://schemas.microsoft.com/office/drawing/2016/5/9/chartex" xmlns:cx4="http://schemas.microsoft.com/office/drawing/2016/5/10/chartex" xmlns:cx5="http://schemas.microsoft.com/office/drawing/2016/5/11/chartex" xmlns:cx6="http://schemas.microsoft.com/office/drawing/2016/5/12/chartex" xmlns:cx7="http://schemas.microsoft.com/office/drawing/2016/5/13/chartex" xmlns:cx8="http://schemas.microsoft.com/office/drawing/2016/5/14/chartex" xmlns:mc="http://schemas.openxmlformats.org/markup-compatibility/2006" xmlns:aink="http://schemas.microsoft.com/office/drawing/2016/ink" xmlns:am3d="http://schemas.microsoft.com/office/drawing/2017/model3d" xmlns:o="urn:schemas-microsoft-com:office:office" xmlns:oel="http://schemas.microsoft.com/office/2019/extlst" xmlns:r="http://schemas.openxmlformats.org/officeDocument/2006/relationships" xmlns:m="http://schemas.openxmlformats.org/officeDocument/2006/math" xmlns:v="urn:schemas-microsoft-com:vml" xmlns:wp14="http://schemas.microsoft.com/office/word/2010/wordprocessingDrawing" xmlns:wp="http://schemas.openxmlformats.org/drawingml/2006/wordprocessingDrawing" xmlns:w10="urn:schemas-microsoft-com:office:word" xmlns:w="http://schemas.openxmlformats.org/wordprocessingml/2006/main" xmlns:w14="http://schemas.microsoft.com/office/word/2010/wordml" xmlns:w15="http://schemas.microsoft.com/office/word/2012/wordml" xmlns:w16cex="http://schemas.microsoft.com/office/word/2018/wordml/cex" xmlns:w16cid="http://schemas.microsoft.com/office/word/2016/wordml/cid" xmlns:w16="http://schemas.microsoft.com/office/word/2018/wordml" xmlns:w16sdtdh="http://schemas.microsoft.com/office/word/2020/wordml/sdtdatahash" xmlns:w16se="http://schemas.microsoft.com/office/word/2015/wordml/symex" xmlns:wpg="http://schemas.microsoft.com/office/word/2010/wordprocessingGroup" xmlns:wpi="http://schemas.microsoft.com/office/word/2010/wordprocessingInk" xmlns:wne="http://schemas.microsoft.com/office/word/2006/wordml" xmlns:wps="http://schemas.microsoft.com/office/word/2010/wordprocessingShape" mc:Ignorable="w14 w15 w16se w16cid w16 w16cex w16sdtdh wp14">
+<w:endnotes xmlns:wpc="http://schemas.microsoft.com/office/word/2010/wordprocessingCanvas" xmlns:cx="http://schemas.microsoft.com/office/drawing/2014/chartex" xmlns:cx1="http://schemas.microsoft.com/office/drawing/2015/9/8/chartex" xmlns:cx2="http://schemas.microsoft.com/office/drawing/2015/10/21/chartex" xmlns:cx3="http://schemas.microsoft.com/office/drawing/2016/5/9/chartex" xmlns:cx4="http://schemas.microsoft.com/office/drawing/2016/5/10/chartex" xmlns:cx5="http://schemas.microsoft.com/office/drawing/2016/5/11/chartex" xmlns:cx6="http://schemas.microsoft.com/office/drawing/2016/5/12/chartex" xmlns:cx7="http://schemas.microsoft.com/office/drawing/2016/5/13/chartex" xmlns:cx8="http://schemas.microsoft.com/office/drawing/2016/5/14/chartex" xmlns:mc="http://schemas.openxmlformats.org/markup-compatibility/2006" xmlns:aink="http://schemas.microsoft.com/office/drawing/2016/ink" xmlns:am3d="http://schemas.microsoft.com/office/drawing/2017/model3d" xmlns:o="urn:schemas-microsoft-com:office:office" xmlns:oel="http://schemas.microsoft.com/office/2019/extlst" xmlns:r="http://schemas.openxmlformats.org/officeDocument/2006/relationships" xmlns:m="http://schemas.openxmlformats.org/officeDocument/2006/math" xmlns:v="urn:schemas-microsoft-com:vml" xmlns:wp14="http://schemas.microsoft.com/office/word/2010/wordprocessingDrawing" xmlns:wp="http://schemas.openxmlformats.org/drawingml/2006/wordprocessingDrawing" xmlns:w10="urn:schemas-microsoft-com:office:word" xmlns:w="http://schemas.openxmlformats.org/wordprocessingml/2006/main" xmlns:w14="http://schemas.microsoft.com/office/word/2010/wordml" xmlns:w15="http://schemas.microsoft.com/office/word/2012/wordml" xmlns:w16cex="http://schemas.microsoft.com/office/word/2018/wordml/cex" xmlns:w16cid="http://schemas.microsoft.com/office/word/2016/wordml/cid" xmlns:w16="http://schemas.microsoft.com/office/word/2018/wordml" xmlns:w16du="http://schemas.microsoft.com/office/word/2023/wordml/word16du" xmlns:w16sdtdh="http://schemas.microsoft.com/office/word/2020/wordml/sdtdatahash" xmlns:w16se="http://schemas.microsoft.com/office/word/2015/wordml/symex" xmlns:wpg="http://schemas.microsoft.com/office/word/2010/wordprocessingGroup" xmlns:wpi="http://schemas.microsoft.com/office/word/2010/wordprocessingInk" xmlns:wne="http://schemas.microsoft.com/office/word/2006/wordml" xmlns:wps="http://schemas.microsoft.com/office/word/2010/wordprocessingShape" mc:Ignorable="w14 w15 w16se w16cid w16 w16cex w16sdtdh w16du wp14">
   <w:endnote w:type="separator" w:id="-1">
     <w:p>
       <w:r>
@@ -3542,7 +3113,7 @@
 </file>
 
 <file path=word/footer1.xml><?xml version="1.0" encoding="utf-8"?>
-<w:ftr xmlns:wpc="http://schemas.microsoft.com/office/word/2010/wordprocessingCanvas" xmlns:cx="http://schemas.microsoft.com/office/drawing/2014/chartex" xmlns:cx1="http://schemas.microsoft.com/office/drawing/2015/9/8/chartex" xmlns:cx2="http://schemas.microsoft.com/office/drawing/2015/10/21/chartex" xmlns:cx3="http://schemas.microsoft.com/office/drawing/2016/5/9/chartex" xmlns:cx4="http://schemas.microsoft.com/office/drawing/2016/5/10/chartex" xmlns:cx5="http://schemas.microsoft.com/office/drawing/2016/5/11/chartex" xmlns:cx6="http://schemas.microsoft.com/office/drawing/2016/5/12/chartex" xmlns:cx7="http://schemas.microsoft.com/office/drawing/2016/5/13/chartex" xmlns:cx8="http://schemas.microsoft.com/office/drawing/2016/5/14/chartex" xmlns:mc="http://schemas.openxmlformats.org/markup-compatibility/2006" xmlns:aink="http://schemas.microsoft.com/office/drawing/2016/ink" xmlns:am3d="http://schemas.microsoft.com/office/drawing/2017/model3d" xmlns:o="urn:schemas-microsoft-com:office:office" xmlns:oel="http://schemas.microsoft.com/office/2019/extlst" xmlns:r="http://schemas.openxmlformats.org/officeDocument/2006/relationships" xmlns:m="http://schemas.openxmlformats.org/officeDocument/2006/math" xmlns:v="urn:schemas-microsoft-com:vml" xmlns:wp14="http://schemas.microsoft.com/office/word/2010/wordprocessingDrawing" xmlns:wp="http://schemas.openxmlformats.org/drawingml/2006/wordprocessingDrawing" xmlns:w10="urn:schemas-microsoft-com:office:word" xmlns:w="http://schemas.openxmlformats.org/wordprocessingml/2006/main" xmlns:w14="http://schemas.microsoft.com/office/word/2010/wordml" xmlns:w15="http://schemas.microsoft.com/office/word/2012/wordml" xmlns:w16cex="http://schemas.microsoft.com/office/word/2018/wordml/cex" xmlns:w16cid="http://schemas.microsoft.com/office/word/2016/wordml/cid" xmlns:w16="http://schemas.microsoft.com/office/word/2018/wordml" xmlns:w16sdtdh="http://schemas.microsoft.com/office/word/2020/wordml/sdtdatahash" xmlns:w16se="http://schemas.microsoft.com/office/word/2015/wordml/symex" xmlns:wpg="http://schemas.microsoft.com/office/word/2010/wordprocessingGroup" xmlns:wpi="http://schemas.microsoft.com/office/word/2010/wordprocessingInk" xmlns:wne="http://schemas.microsoft.com/office/word/2006/wordml" xmlns:wps="http://schemas.microsoft.com/office/word/2010/wordprocessingShape" mc:Ignorable="w14 w15 w16se w16cid w16 w16cex w16sdtdh wp14">
+<w:ftr xmlns:wpc="http://schemas.microsoft.com/office/word/2010/wordprocessingCanvas" xmlns:cx="http://schemas.microsoft.com/office/drawing/2014/chartex" xmlns:cx1="http://schemas.microsoft.com/office/drawing/2015/9/8/chartex" xmlns:cx2="http://schemas.microsoft.com/office/drawing/2015/10/21/chartex" xmlns:cx3="http://schemas.microsoft.com/office/drawing/2016/5/9/chartex" xmlns:cx4="http://schemas.microsoft.com/office/drawing/2016/5/10/chartex" xmlns:cx5="http://schemas.microsoft.com/office/drawing/2016/5/11/chartex" xmlns:cx6="http://schemas.microsoft.com/office/drawing/2016/5/12/chartex" xmlns:cx7="http://schemas.microsoft.com/office/drawing/2016/5/13/chartex" xmlns:cx8="http://schemas.microsoft.com/office/drawing/2016/5/14/chartex" xmlns:mc="http://schemas.openxmlformats.org/markup-compatibility/2006" xmlns:aink="http://schemas.microsoft.com/office/drawing/2016/ink" xmlns:am3d="http://schemas.microsoft.com/office/drawing/2017/model3d" xmlns:o="urn:schemas-microsoft-com:office:office" xmlns:oel="http://schemas.microsoft.com/office/2019/extlst" xmlns:r="http://schemas.openxmlformats.org/officeDocument/2006/relationships" xmlns:m="http://schemas.openxmlformats.org/officeDocument/2006/math" xmlns:v="urn:schemas-microsoft-com:vml" xmlns:wp14="http://schemas.microsoft.com/office/word/2010/wordprocessingDrawing" xmlns:wp="http://schemas.openxmlformats.org/drawingml/2006/wordprocessingDrawing" xmlns:w10="urn:schemas-microsoft-com:office:word" xmlns:w="http://schemas.openxmlformats.org/wordprocessingml/2006/main" xmlns:w14="http://schemas.microsoft.com/office/word/2010/wordml" xmlns:w15="http://schemas.microsoft.com/office/word/2012/wordml" xmlns:w16cex="http://schemas.microsoft.com/office/word/2018/wordml/cex" xmlns:w16cid="http://schemas.microsoft.com/office/word/2016/wordml/cid" xmlns:w16="http://schemas.microsoft.com/office/word/2018/wordml" xmlns:w16du="http://schemas.microsoft.com/office/word/2023/wordml/word16du" xmlns:w16sdtdh="http://schemas.microsoft.com/office/word/2020/wordml/sdtdatahash" xmlns:w16se="http://schemas.microsoft.com/office/word/2015/wordml/symex" xmlns:wpg="http://schemas.microsoft.com/office/word/2010/wordprocessingGroup" xmlns:wpi="http://schemas.microsoft.com/office/word/2010/wordprocessingInk" xmlns:wne="http://schemas.microsoft.com/office/word/2006/wordml" xmlns:wps="http://schemas.microsoft.com/office/word/2010/wordprocessingShape" mc:Ignorable="w14 w15 w16se w16cid w16 w16cex w16sdtdh w16du wp14">
   <w:p>
     <w:pPr>
       <w:pStyle w:val="Footer"/>
@@ -3552,7 +3123,7 @@
 </file>
 
 <file path=word/footer2.xml><?xml version="1.0" encoding="utf-8"?>
-<w:ftr xmlns:wpc="http://schemas.microsoft.com/office/word/2010/wordprocessingCanvas" xmlns:cx="http://schemas.microsoft.com/office/drawing/2014/chartex" xmlns:cx1="http://schemas.microsoft.com/office/drawing/2015/9/8/chartex" xmlns:cx2="http://schemas.microsoft.com/office/drawing/2015/10/21/chartex" xmlns:cx3="http://schemas.microsoft.com/office/drawing/2016/5/9/chartex" xmlns:cx4="http://schemas.microsoft.com/office/drawing/2016/5/10/chartex" xmlns:cx5="http://schemas.microsoft.com/office/drawing/2016/5/11/chartex" xmlns:cx6="http://schemas.microsoft.com/office/drawing/2016/5/12/chartex" xmlns:cx7="http://schemas.microsoft.com/office/drawing/2016/5/13/chartex" xmlns:cx8="http://schemas.microsoft.com/office/drawing/2016/5/14/chartex" xmlns:mc="http://schemas.openxmlformats.org/markup-compatibility/2006" xmlns:aink="http://schemas.microsoft.com/office/drawing/2016/ink" xmlns:am3d="http://schemas.microsoft.com/office/drawing/2017/model3d" xmlns:o="urn:schemas-microsoft-com:office:office" xmlns:oel="http://schemas.microsoft.com/office/2019/extlst" xmlns:r="http://schemas.openxmlformats.org/officeDocument/2006/relationships" xmlns:m="http://schemas.openxmlformats.org/officeDocument/2006/math" xmlns:v="urn:schemas-microsoft-com:vml" xmlns:wp14="http://schemas.microsoft.com/office/word/2010/wordprocessingDrawing" xmlns:wp="http://schemas.openxmlformats.org/drawingml/2006/wordprocessingDrawing" xmlns:w10="urn:schemas-microsoft-com:office:word" xmlns:w="http://schemas.openxmlformats.org/wordprocessingml/2006/main" xmlns:w14="http://schemas.microsoft.com/office/word/2010/wordml" xmlns:w15="http://schemas.microsoft.com/office/word/2012/wordml" xmlns:w16cex="http://schemas.microsoft.com/office/word/2018/wordml/cex" xmlns:w16cid="http://schemas.microsoft.com/office/word/2016/wordml/cid" xmlns:w16="http://schemas.microsoft.com/office/word/2018/wordml" xmlns:w16sdtdh="http://schemas.microsoft.com/office/word/2020/wordml/sdtdatahash" xmlns:w16se="http://schemas.microsoft.com/office/word/2015/wordml/symex" xmlns:wpg="http://schemas.microsoft.com/office/word/2010/wordprocessingGroup" xmlns:wpi="http://schemas.microsoft.com/office/word/2010/wordprocessingInk" xmlns:wne="http://schemas.microsoft.com/office/word/2006/wordml" xmlns:wps="http://schemas.microsoft.com/office/word/2010/wordprocessingShape" mc:Ignorable="w14 w15 w16se w16cid w16 w16cex w16sdtdh wp14">
+<w:ftr xmlns:wpc="http://schemas.microsoft.com/office/word/2010/wordprocessingCanvas" xmlns:cx="http://schemas.microsoft.com/office/drawing/2014/chartex" xmlns:cx1="http://schemas.microsoft.com/office/drawing/2015/9/8/chartex" xmlns:cx2="http://schemas.microsoft.com/office/drawing/2015/10/21/chartex" xmlns:cx3="http://schemas.microsoft.com/office/drawing/2016/5/9/chartex" xmlns:cx4="http://schemas.microsoft.com/office/drawing/2016/5/10/chartex" xmlns:cx5="http://schemas.microsoft.com/office/drawing/2016/5/11/chartex" xmlns:cx6="http://schemas.microsoft.com/office/drawing/2016/5/12/chartex" xmlns:cx7="http://schemas.microsoft.com/office/drawing/2016/5/13/chartex" xmlns:cx8="http://schemas.microsoft.com/office/drawing/2016/5/14/chartex" xmlns:mc="http://schemas.openxmlformats.org/markup-compatibility/2006" xmlns:aink="http://schemas.microsoft.com/office/drawing/2016/ink" xmlns:am3d="http://schemas.microsoft.com/office/drawing/2017/model3d" xmlns:o="urn:schemas-microsoft-com:office:office" xmlns:oel="http://schemas.microsoft.com/office/2019/extlst" xmlns:r="http://schemas.openxmlformats.org/officeDocument/2006/relationships" xmlns:m="http://schemas.openxmlformats.org/officeDocument/2006/math" xmlns:v="urn:schemas-microsoft-com:vml" xmlns:wp14="http://schemas.microsoft.com/office/word/2010/wordprocessingDrawing" xmlns:wp="http://schemas.openxmlformats.org/drawingml/2006/wordprocessingDrawing" xmlns:w10="urn:schemas-microsoft-com:office:word" xmlns:w="http://schemas.openxmlformats.org/wordprocessingml/2006/main" xmlns:w14="http://schemas.microsoft.com/office/word/2010/wordml" xmlns:w15="http://schemas.microsoft.com/office/word/2012/wordml" xmlns:w16cex="http://schemas.microsoft.com/office/word/2018/wordml/cex" xmlns:w16cid="http://schemas.microsoft.com/office/word/2016/wordml/cid" xmlns:w16="http://schemas.microsoft.com/office/word/2018/wordml" xmlns:w16du="http://schemas.microsoft.com/office/word/2023/wordml/word16du" xmlns:w16sdtdh="http://schemas.microsoft.com/office/word/2020/wordml/sdtdatahash" xmlns:w16se="http://schemas.microsoft.com/office/word/2015/wordml/symex" xmlns:wpg="http://schemas.microsoft.com/office/word/2010/wordprocessingGroup" xmlns:wpi="http://schemas.microsoft.com/office/word/2010/wordprocessingInk" xmlns:wne="http://schemas.microsoft.com/office/word/2006/wordml" xmlns:wps="http://schemas.microsoft.com/office/word/2010/wordprocessingShape" mc:Ignorable="w14 w15 w16se w16cid w16 w16cex w16sdtdh w16du wp14">
   <w:p>
     <w:pPr>
       <w:pStyle w:val="Footer"/>
@@ -3574,7 +3145,6 @@
       <w:dataBinding w:prefixMappings="xmlns:ns0='http://purl.org/dc/elements/1.1/' xmlns:ns1='http://schemas.openxmlformats.org/package/2006/metadata/core-properties' " w:xpath="/ns1:coreProperties[1]/ns0:title[1]" w:storeItemID="{6C3C8BC8-F283-45AE-878A-BAB7291924A1}"/>
       <w:text/>
     </w:sdtPr>
-    <w:sdtEndPr/>
     <w:sdtContent>
       <w:p>
         <w:pPr>
@@ -3599,7 +3169,7 @@
             <w:sz w:val="20"/>
             <w:szCs w:val="20"/>
           </w:rPr>
-          <w:t>Information Technology Security Procedure</w:t>
+          <w:t>Information Technology Security Procedure.DOCX</w:t>
         </w:r>
       </w:p>
     </w:sdtContent>
@@ -3759,7 +3329,7 @@
 </file>
 
 <file path=word/footer3.xml><?xml version="1.0" encoding="utf-8"?>
-<w:ftr xmlns:wpc="http://schemas.microsoft.com/office/word/2010/wordprocessingCanvas" xmlns:cx="http://schemas.microsoft.com/office/drawing/2014/chartex" xmlns:cx1="http://schemas.microsoft.com/office/drawing/2015/9/8/chartex" xmlns:cx2="http://schemas.microsoft.com/office/drawing/2015/10/21/chartex" xmlns:cx3="http://schemas.microsoft.com/office/drawing/2016/5/9/chartex" xmlns:cx4="http://schemas.microsoft.com/office/drawing/2016/5/10/chartex" xmlns:cx5="http://schemas.microsoft.com/office/drawing/2016/5/11/chartex" xmlns:cx6="http://schemas.microsoft.com/office/drawing/2016/5/12/chartex" xmlns:cx7="http://schemas.microsoft.com/office/drawing/2016/5/13/chartex" xmlns:cx8="http://schemas.microsoft.com/office/drawing/2016/5/14/chartex" xmlns:mc="http://schemas.openxmlformats.org/markup-compatibility/2006" xmlns:aink="http://schemas.microsoft.com/office/drawing/2016/ink" xmlns:am3d="http://schemas.microsoft.com/office/drawing/2017/model3d" xmlns:o="urn:schemas-microsoft-com:office:office" xmlns:oel="http://schemas.microsoft.com/office/2019/extlst" xmlns:r="http://schemas.openxmlformats.org/officeDocument/2006/relationships" xmlns:m="http://schemas.openxmlformats.org/officeDocument/2006/math" xmlns:v="urn:schemas-microsoft-com:vml" xmlns:wp14="http://schemas.microsoft.com/office/word/2010/wordprocessingDrawing" xmlns:wp="http://schemas.openxmlformats.org/drawingml/2006/wordprocessingDrawing" xmlns:w10="urn:schemas-microsoft-com:office:word" xmlns:w="http://schemas.openxmlformats.org/wordprocessingml/2006/main" xmlns:w14="http://schemas.microsoft.com/office/word/2010/wordml" xmlns:w15="http://schemas.microsoft.com/office/word/2012/wordml" xmlns:w16cex="http://schemas.microsoft.com/office/word/2018/wordml/cex" xmlns:w16cid="http://schemas.microsoft.com/office/word/2016/wordml/cid" xmlns:w16="http://schemas.microsoft.com/office/word/2018/wordml" xmlns:w16sdtdh="http://schemas.microsoft.com/office/word/2020/wordml/sdtdatahash" xmlns:w16se="http://schemas.microsoft.com/office/word/2015/wordml/symex" xmlns:wpg="http://schemas.microsoft.com/office/word/2010/wordprocessingGroup" xmlns:wpi="http://schemas.microsoft.com/office/word/2010/wordprocessingInk" xmlns:wne="http://schemas.microsoft.com/office/word/2006/wordml" xmlns:wps="http://schemas.microsoft.com/office/word/2010/wordprocessingShape" mc:Ignorable="w14 w15 w16se w16cid w16 w16cex w16sdtdh wp14">
+<w:ftr xmlns:wpc="http://schemas.microsoft.com/office/word/2010/wordprocessingCanvas" xmlns:cx="http://schemas.microsoft.com/office/drawing/2014/chartex" xmlns:cx1="http://schemas.microsoft.com/office/drawing/2015/9/8/chartex" xmlns:cx2="http://schemas.microsoft.com/office/drawing/2015/10/21/chartex" xmlns:cx3="http://schemas.microsoft.com/office/drawing/2016/5/9/chartex" xmlns:cx4="http://schemas.microsoft.com/office/drawing/2016/5/10/chartex" xmlns:cx5="http://schemas.microsoft.com/office/drawing/2016/5/11/chartex" xmlns:cx6="http://schemas.microsoft.com/office/drawing/2016/5/12/chartex" xmlns:cx7="http://schemas.microsoft.com/office/drawing/2016/5/13/chartex" xmlns:cx8="http://schemas.microsoft.com/office/drawing/2016/5/14/chartex" xmlns:mc="http://schemas.openxmlformats.org/markup-compatibility/2006" xmlns:aink="http://schemas.microsoft.com/office/drawing/2016/ink" xmlns:am3d="http://schemas.microsoft.com/office/drawing/2017/model3d" xmlns:o="urn:schemas-microsoft-com:office:office" xmlns:oel="http://schemas.microsoft.com/office/2019/extlst" xmlns:r="http://schemas.openxmlformats.org/officeDocument/2006/relationships" xmlns:m="http://schemas.openxmlformats.org/officeDocument/2006/math" xmlns:v="urn:schemas-microsoft-com:vml" xmlns:wp14="http://schemas.microsoft.com/office/word/2010/wordprocessingDrawing" xmlns:wp="http://schemas.openxmlformats.org/drawingml/2006/wordprocessingDrawing" xmlns:w10="urn:schemas-microsoft-com:office:word" xmlns:w="http://schemas.openxmlformats.org/wordprocessingml/2006/main" xmlns:w14="http://schemas.microsoft.com/office/word/2010/wordml" xmlns:w15="http://schemas.microsoft.com/office/word/2012/wordml" xmlns:w16cex="http://schemas.microsoft.com/office/word/2018/wordml/cex" xmlns:w16cid="http://schemas.microsoft.com/office/word/2016/wordml/cid" xmlns:w16="http://schemas.microsoft.com/office/word/2018/wordml" xmlns:w16du="http://schemas.microsoft.com/office/word/2023/wordml/word16du" xmlns:w16sdtdh="http://schemas.microsoft.com/office/word/2020/wordml/sdtdatahash" xmlns:w16se="http://schemas.microsoft.com/office/word/2015/wordml/symex" xmlns:wpg="http://schemas.microsoft.com/office/word/2010/wordprocessingGroup" xmlns:wpi="http://schemas.microsoft.com/office/word/2010/wordprocessingInk" xmlns:wne="http://schemas.microsoft.com/office/word/2006/wordml" xmlns:wps="http://schemas.microsoft.com/office/word/2010/wordprocessingShape" mc:Ignorable="w14 w15 w16se w16cid w16 w16cex w16sdtdh w16du wp14">
   <w:p>
     <w:pPr>
       <w:pStyle w:val="Footer"/>
@@ -3769,7 +3339,7 @@
 </file>
 
 <file path=word/footnotes.xml><?xml version="1.0" encoding="utf-8"?>
-<w:footnotes xmlns:wpc="http://schemas.microsoft.com/office/word/2010/wordprocessingCanvas" xmlns:cx="http://schemas.microsoft.com/office/drawing/2014/chartex" xmlns:cx1="http://schemas.microsoft.com/office/drawing/2015/9/8/chartex" xmlns:cx2="http://schemas.microsoft.com/office/drawing/2015/10/21/chartex" xmlns:cx3="http://schemas.microsoft.com/office/drawing/2016/5/9/chartex" xmlns:cx4="http://schemas.microsoft.com/office/drawing/2016/5/10/chartex" xmlns:cx5="http://schemas.microsoft.com/office/drawing/2016/5/11/chartex" xmlns:cx6="http://schemas.microsoft.com/office/drawing/2016/5/12/chartex" xmlns:cx7="http://schemas.microsoft.com/office/drawing/2016/5/13/chartex" xmlns:cx8="http://schemas.microsoft.com/office/drawing/2016/5/14/chartex" xmlns:mc="http://schemas.openxmlformats.org/markup-compatibility/2006" xmlns:aink="http://schemas.microsoft.com/office/drawing/2016/ink" xmlns:am3d="http://schemas.microsoft.com/office/drawing/2017/model3d" xmlns:o="urn:schemas-microsoft-com:office:office" xmlns:oel="http://schemas.microsoft.com/office/2019/extlst" xmlns:r="http://schemas.openxmlformats.org/officeDocument/2006/relationships" xmlns:m="http://schemas.openxmlformats.org/officeDocument/2006/math" xmlns:v="urn:schemas-microsoft-com:vml" xmlns:wp14="http://schemas.microsoft.com/office/word/2010/wordprocessingDrawing" xmlns:wp="http://schemas.openxmlformats.org/drawingml/2006/wordprocessingDrawing" xmlns:w10="urn:schemas-microsoft-com:office:word" xmlns:w="http://schemas.openxmlformats.org/wordprocessingml/2006/main" xmlns:w14="http://schemas.microsoft.com/office/word/2010/wordml" xmlns:w15="http://schemas.microsoft.com/office/word/2012/wordml" xmlns:w16cex="http://schemas.microsoft.com/office/word/2018/wordml/cex" xmlns:w16cid="http://schemas.microsoft.com/office/word/2016/wordml/cid" xmlns:w16="http://schemas.microsoft.com/office/word/2018/wordml" xmlns:w16sdtdh="http://schemas.microsoft.com/office/word/2020/wordml/sdtdatahash" xmlns:w16se="http://schemas.microsoft.com/office/word/2015/wordml/symex" xmlns:wpg="http://schemas.microsoft.com/office/word/2010/wordprocessingGroup" xmlns:wpi="http://schemas.microsoft.com/office/word/2010/wordprocessingInk" xmlns:wne="http://schemas.microsoft.com/office/word/2006/wordml" xmlns:wps="http://schemas.microsoft.com/office/word/2010/wordprocessingShape" mc:Ignorable="w14 w15 w16se w16cid w16 w16cex w16sdtdh wp14">
+<w:footnotes xmlns:wpc="http://schemas.microsoft.com/office/word/2010/wordprocessingCanvas" xmlns:cx="http://schemas.microsoft.com/office/drawing/2014/chartex" xmlns:cx1="http://schemas.microsoft.com/office/drawing/2015/9/8/chartex" xmlns:cx2="http://schemas.microsoft.com/office/drawing/2015/10/21/chartex" xmlns:cx3="http://schemas.microsoft.com/office/drawing/2016/5/9/chartex" xmlns:cx4="http://schemas.microsoft.com/office/drawing/2016/5/10/chartex" xmlns:cx5="http://schemas.microsoft.com/office/drawing/2016/5/11/chartex" xmlns:cx6="http://schemas.microsoft.com/office/drawing/2016/5/12/chartex" xmlns:cx7="http://schemas.microsoft.com/office/drawing/2016/5/13/chartex" xmlns:cx8="http://schemas.microsoft.com/office/drawing/2016/5/14/chartex" xmlns:mc="http://schemas.openxmlformats.org/markup-compatibility/2006" xmlns:aink="http://schemas.microsoft.com/office/drawing/2016/ink" xmlns:am3d="http://schemas.microsoft.com/office/drawing/2017/model3d" xmlns:o="urn:schemas-microsoft-com:office:office" xmlns:oel="http://schemas.microsoft.com/office/2019/extlst" xmlns:r="http://schemas.openxmlformats.org/officeDocument/2006/relationships" xmlns:m="http://schemas.openxmlformats.org/officeDocument/2006/math" xmlns:v="urn:schemas-microsoft-com:vml" xmlns:wp14="http://schemas.microsoft.com/office/word/2010/wordprocessingDrawing" xmlns:wp="http://schemas.openxmlformats.org/drawingml/2006/wordprocessingDrawing" xmlns:w10="urn:schemas-microsoft-com:office:word" xmlns:w="http://schemas.openxmlformats.org/wordprocessingml/2006/main" xmlns:w14="http://schemas.microsoft.com/office/word/2010/wordml" xmlns:w15="http://schemas.microsoft.com/office/word/2012/wordml" xmlns:w16cex="http://schemas.microsoft.com/office/word/2018/wordml/cex" xmlns:w16cid="http://schemas.microsoft.com/office/word/2016/wordml/cid" xmlns:w16="http://schemas.microsoft.com/office/word/2018/wordml" xmlns:w16du="http://schemas.microsoft.com/office/word/2023/wordml/word16du" xmlns:w16sdtdh="http://schemas.microsoft.com/office/word/2020/wordml/sdtdatahash" xmlns:w16se="http://schemas.microsoft.com/office/word/2015/wordml/symex" xmlns:wpg="http://schemas.microsoft.com/office/word/2010/wordprocessingGroup" xmlns:wpi="http://schemas.microsoft.com/office/word/2010/wordprocessingInk" xmlns:wne="http://schemas.microsoft.com/office/word/2006/wordml" xmlns:wps="http://schemas.microsoft.com/office/word/2010/wordprocessingShape" mc:Ignorable="w14 w15 w16se w16cid w16 w16cex w16sdtdh w16du wp14">
   <w:footnote w:type="separator" w:id="-1">
     <w:p>
       <w:r>
@@ -3791,7 +3361,7 @@
 </file>
 
 <file path=word/header1.xml><?xml version="1.0" encoding="utf-8"?>
-<w:hdr xmlns:wpc="http://schemas.microsoft.com/office/word/2010/wordprocessingCanvas" xmlns:cx="http://schemas.microsoft.com/office/drawing/2014/chartex" xmlns:cx1="http://schemas.microsoft.com/office/drawing/2015/9/8/chartex" xmlns:cx2="http://schemas.microsoft.com/office/drawing/2015/10/21/chartex" xmlns:cx3="http://schemas.microsoft.com/office/drawing/2016/5/9/chartex" xmlns:cx4="http://schemas.microsoft.com/office/drawing/2016/5/10/chartex" xmlns:cx5="http://schemas.microsoft.com/office/drawing/2016/5/11/chartex" xmlns:cx6="http://schemas.microsoft.com/office/drawing/2016/5/12/chartex" xmlns:cx7="http://schemas.microsoft.com/office/drawing/2016/5/13/chartex" xmlns:cx8="http://schemas.microsoft.com/office/drawing/2016/5/14/chartex" xmlns:mc="http://schemas.openxmlformats.org/markup-compatibility/2006" xmlns:aink="http://schemas.microsoft.com/office/drawing/2016/ink" xmlns:am3d="http://schemas.microsoft.com/office/drawing/2017/model3d" xmlns:o="urn:schemas-microsoft-com:office:office" xmlns:oel="http://schemas.microsoft.com/office/2019/extlst" xmlns:r="http://schemas.openxmlformats.org/officeDocument/2006/relationships" xmlns:m="http://schemas.openxmlformats.org/officeDocument/2006/math" xmlns:v="urn:schemas-microsoft-com:vml" xmlns:wp14="http://schemas.microsoft.com/office/word/2010/wordprocessingDrawing" xmlns:wp="http://schemas.openxmlformats.org/drawingml/2006/wordprocessingDrawing" xmlns:w10="urn:schemas-microsoft-com:office:word" xmlns:w="http://schemas.openxmlformats.org/wordprocessingml/2006/main" xmlns:w14="http://schemas.microsoft.com/office/word/2010/wordml" xmlns:w15="http://schemas.microsoft.com/office/word/2012/wordml" xmlns:w16cex="http://schemas.microsoft.com/office/word/2018/wordml/cex" xmlns:w16cid="http://schemas.microsoft.com/office/word/2016/wordml/cid" xmlns:w16="http://schemas.microsoft.com/office/word/2018/wordml" xmlns:w16sdtdh="http://schemas.microsoft.com/office/word/2020/wordml/sdtdatahash" xmlns:w16se="http://schemas.microsoft.com/office/word/2015/wordml/symex" xmlns:wpg="http://schemas.microsoft.com/office/word/2010/wordprocessingGroup" xmlns:wpi="http://schemas.microsoft.com/office/word/2010/wordprocessingInk" xmlns:wne="http://schemas.microsoft.com/office/word/2006/wordml" xmlns:wps="http://schemas.microsoft.com/office/word/2010/wordprocessingShape" mc:Ignorable="w14 w15 w16se w16cid w16 w16cex w16sdtdh wp14">
+<w:hdr xmlns:wpc="http://schemas.microsoft.com/office/word/2010/wordprocessingCanvas" xmlns:cx="http://schemas.microsoft.com/office/drawing/2014/chartex" xmlns:cx1="http://schemas.microsoft.com/office/drawing/2015/9/8/chartex" xmlns:cx2="http://schemas.microsoft.com/office/drawing/2015/10/21/chartex" xmlns:cx3="http://schemas.microsoft.com/office/drawing/2016/5/9/chartex" xmlns:cx4="http://schemas.microsoft.com/office/drawing/2016/5/10/chartex" xmlns:cx5="http://schemas.microsoft.com/office/drawing/2016/5/11/chartex" xmlns:cx6="http://schemas.microsoft.com/office/drawing/2016/5/12/chartex" xmlns:cx7="http://schemas.microsoft.com/office/drawing/2016/5/13/chartex" xmlns:cx8="http://schemas.microsoft.com/office/drawing/2016/5/14/chartex" xmlns:mc="http://schemas.openxmlformats.org/markup-compatibility/2006" xmlns:aink="http://schemas.microsoft.com/office/drawing/2016/ink" xmlns:am3d="http://schemas.microsoft.com/office/drawing/2017/model3d" xmlns:o="urn:schemas-microsoft-com:office:office" xmlns:oel="http://schemas.microsoft.com/office/2019/extlst" xmlns:r="http://schemas.openxmlformats.org/officeDocument/2006/relationships" xmlns:m="http://schemas.openxmlformats.org/officeDocument/2006/math" xmlns:v="urn:schemas-microsoft-com:vml" xmlns:wp14="http://schemas.microsoft.com/office/word/2010/wordprocessingDrawing" xmlns:wp="http://schemas.openxmlformats.org/drawingml/2006/wordprocessingDrawing" xmlns:w10="urn:schemas-microsoft-com:office:word" xmlns:w="http://schemas.openxmlformats.org/wordprocessingml/2006/main" xmlns:w14="http://schemas.microsoft.com/office/word/2010/wordml" xmlns:w15="http://schemas.microsoft.com/office/word/2012/wordml" xmlns:w16cex="http://schemas.microsoft.com/office/word/2018/wordml/cex" xmlns:w16cid="http://schemas.microsoft.com/office/word/2016/wordml/cid" xmlns:w16="http://schemas.microsoft.com/office/word/2018/wordml" xmlns:w16du="http://schemas.microsoft.com/office/word/2023/wordml/word16du" xmlns:w16sdtdh="http://schemas.microsoft.com/office/word/2020/wordml/sdtdatahash" xmlns:w16se="http://schemas.microsoft.com/office/word/2015/wordml/symex" xmlns:wpg="http://schemas.microsoft.com/office/word/2010/wordprocessingGroup" xmlns:wpi="http://schemas.microsoft.com/office/word/2010/wordprocessingInk" xmlns:wne="http://schemas.microsoft.com/office/word/2006/wordml" xmlns:wps="http://schemas.microsoft.com/office/word/2010/wordprocessingShape" mc:Ignorable="w14 w15 w16se w16cid w16 w16cex w16sdtdh w16du wp14">
   <w:p>
     <w:pPr>
       <w:pStyle w:val="Header"/>
@@ -3801,7 +3371,7 @@
 </file>
 
 <file path=word/header2.xml><?xml version="1.0" encoding="utf-8"?>
-<w:hdr xmlns:wpc="http://schemas.microsoft.com/office/word/2010/wordprocessingCanvas" xmlns:cx="http://schemas.microsoft.com/office/drawing/2014/chartex" xmlns:cx1="http://schemas.microsoft.com/office/drawing/2015/9/8/chartex" xmlns:cx2="http://schemas.microsoft.com/office/drawing/2015/10/21/chartex" xmlns:cx3="http://schemas.microsoft.com/office/drawing/2016/5/9/chartex" xmlns:cx4="http://schemas.microsoft.com/office/drawing/2016/5/10/chartex" xmlns:cx5="http://schemas.microsoft.com/office/drawing/2016/5/11/chartex" xmlns:cx6="http://schemas.microsoft.com/office/drawing/2016/5/12/chartex" xmlns:cx7="http://schemas.microsoft.com/office/drawing/2016/5/13/chartex" xmlns:cx8="http://schemas.microsoft.com/office/drawing/2016/5/14/chartex" xmlns:mc="http://schemas.openxmlformats.org/markup-compatibility/2006" xmlns:aink="http://schemas.microsoft.com/office/drawing/2016/ink" xmlns:am3d="http://schemas.microsoft.com/office/drawing/2017/model3d" xmlns:o="urn:schemas-microsoft-com:office:office" xmlns:oel="http://schemas.microsoft.com/office/2019/extlst" xmlns:r="http://schemas.openxmlformats.org/officeDocument/2006/relationships" xmlns:m="http://schemas.openxmlformats.org/officeDocument/2006/math" xmlns:v="urn:schemas-microsoft-com:vml" xmlns:wp14="http://schemas.microsoft.com/office/word/2010/wordprocessingDrawing" xmlns:wp="http://schemas.openxmlformats.org/drawingml/2006/wordprocessingDrawing" xmlns:w10="urn:schemas-microsoft-com:office:word" xmlns:w="http://schemas.openxmlformats.org/wordprocessingml/2006/main" xmlns:w14="http://schemas.microsoft.com/office/word/2010/wordml" xmlns:w15="http://schemas.microsoft.com/office/word/2012/wordml" xmlns:w16cex="http://schemas.microsoft.com/office/word/2018/wordml/cex" xmlns:w16cid="http://schemas.microsoft.com/office/word/2016/wordml/cid" xmlns:w16="http://schemas.microsoft.com/office/word/2018/wordml" xmlns:w16sdtdh="http://schemas.microsoft.com/office/word/2020/wordml/sdtdatahash" xmlns:w16se="http://schemas.microsoft.com/office/word/2015/wordml/symex" xmlns:wpg="http://schemas.microsoft.com/office/word/2010/wordprocessingGroup" xmlns:wpi="http://schemas.microsoft.com/office/word/2010/wordprocessingInk" xmlns:wne="http://schemas.microsoft.com/office/word/2006/wordml" xmlns:wps="http://schemas.microsoft.com/office/word/2010/wordprocessingShape" mc:Ignorable="w14 w15 w16se w16cid w16 w16cex w16sdtdh wp14">
+<w:hdr xmlns:wpc="http://schemas.microsoft.com/office/word/2010/wordprocessingCanvas" xmlns:cx="http://schemas.microsoft.com/office/drawing/2014/chartex" xmlns:cx1="http://schemas.microsoft.com/office/drawing/2015/9/8/chartex" xmlns:cx2="http://schemas.microsoft.com/office/drawing/2015/10/21/chartex" xmlns:cx3="http://schemas.microsoft.com/office/drawing/2016/5/9/chartex" xmlns:cx4="http://schemas.microsoft.com/office/drawing/2016/5/10/chartex" xmlns:cx5="http://schemas.microsoft.com/office/drawing/2016/5/11/chartex" xmlns:cx6="http://schemas.microsoft.com/office/drawing/2016/5/12/chartex" xmlns:cx7="http://schemas.microsoft.com/office/drawing/2016/5/13/chartex" xmlns:cx8="http://schemas.microsoft.com/office/drawing/2016/5/14/chartex" xmlns:mc="http://schemas.openxmlformats.org/markup-compatibility/2006" xmlns:aink="http://schemas.microsoft.com/office/drawing/2016/ink" xmlns:am3d="http://schemas.microsoft.com/office/drawing/2017/model3d" xmlns:o="urn:schemas-microsoft-com:office:office" xmlns:oel="http://schemas.microsoft.com/office/2019/extlst" xmlns:r="http://schemas.openxmlformats.org/officeDocument/2006/relationships" xmlns:m="http://schemas.openxmlformats.org/officeDocument/2006/math" xmlns:v="urn:schemas-microsoft-com:vml" xmlns:wp14="http://schemas.microsoft.com/office/word/2010/wordprocessingDrawing" xmlns:wp="http://schemas.openxmlformats.org/drawingml/2006/wordprocessingDrawing" xmlns:w10="urn:schemas-microsoft-com:office:word" xmlns:w="http://schemas.openxmlformats.org/wordprocessingml/2006/main" xmlns:w14="http://schemas.microsoft.com/office/word/2010/wordml" xmlns:w15="http://schemas.microsoft.com/office/word/2012/wordml" xmlns:w16cex="http://schemas.microsoft.com/office/word/2018/wordml/cex" xmlns:w16cid="http://schemas.microsoft.com/office/word/2016/wordml/cid" xmlns:w16="http://schemas.microsoft.com/office/word/2018/wordml" xmlns:w16du="http://schemas.microsoft.com/office/word/2023/wordml/word16du" xmlns:w16sdtdh="http://schemas.microsoft.com/office/word/2020/wordml/sdtdatahash" xmlns:w16se="http://schemas.microsoft.com/office/word/2015/wordml/symex" xmlns:wpg="http://schemas.microsoft.com/office/word/2010/wordprocessingGroup" xmlns:wpi="http://schemas.microsoft.com/office/word/2010/wordprocessingInk" xmlns:wne="http://schemas.microsoft.com/office/word/2006/wordml" xmlns:wps="http://schemas.microsoft.com/office/word/2010/wordprocessingShape" mc:Ignorable="w14 w15 w16se w16cid w16 w16cex w16sdtdh w16du wp14">
   <w:p>
     <w:pPr>
       <w:pStyle w:val="Header"/>
@@ -3811,7 +3381,7 @@
 </file>
 
 <file path=word/header3.xml><?xml version="1.0" encoding="utf-8"?>
-<w:hdr xmlns:wpc="http://schemas.microsoft.com/office/word/2010/wordprocessingCanvas" xmlns:cx="http://schemas.microsoft.com/office/drawing/2014/chartex" xmlns:cx1="http://schemas.microsoft.com/office/drawing/2015/9/8/chartex" xmlns:cx2="http://schemas.microsoft.com/office/drawing/2015/10/21/chartex" xmlns:cx3="http://schemas.microsoft.com/office/drawing/2016/5/9/chartex" xmlns:cx4="http://schemas.microsoft.com/office/drawing/2016/5/10/chartex" xmlns:cx5="http://schemas.microsoft.com/office/drawing/2016/5/11/chartex" xmlns:cx6="http://schemas.microsoft.com/office/drawing/2016/5/12/chartex" xmlns:cx7="http://schemas.microsoft.com/office/drawing/2016/5/13/chartex" xmlns:cx8="http://schemas.microsoft.com/office/drawing/2016/5/14/chartex" xmlns:mc="http://schemas.openxmlformats.org/markup-compatibility/2006" xmlns:aink="http://schemas.microsoft.com/office/drawing/2016/ink" xmlns:am3d="http://schemas.microsoft.com/office/drawing/2017/model3d" xmlns:o="urn:schemas-microsoft-com:office:office" xmlns:oel="http://schemas.microsoft.com/office/2019/extlst" xmlns:r="http://schemas.openxmlformats.org/officeDocument/2006/relationships" xmlns:m="http://schemas.openxmlformats.org/officeDocument/2006/math" xmlns:v="urn:schemas-microsoft-com:vml" xmlns:wp14="http://schemas.microsoft.com/office/word/2010/wordprocessingDrawing" xmlns:wp="http://schemas.openxmlformats.org/drawingml/2006/wordprocessingDrawing" xmlns:w10="urn:schemas-microsoft-com:office:word" xmlns:w="http://schemas.openxmlformats.org/wordprocessingml/2006/main" xmlns:w14="http://schemas.microsoft.com/office/word/2010/wordml" xmlns:w15="http://schemas.microsoft.com/office/word/2012/wordml" xmlns:w16cex="http://schemas.microsoft.com/office/word/2018/wordml/cex" xmlns:w16cid="http://schemas.microsoft.com/office/word/2016/wordml/cid" xmlns:w16="http://schemas.microsoft.com/office/word/2018/wordml" xmlns:w16sdtdh="http://schemas.microsoft.com/office/word/2020/wordml/sdtdatahash" xmlns:w16se="http://schemas.microsoft.com/office/word/2015/wordml/symex" xmlns:wpg="http://schemas.microsoft.com/office/word/2010/wordprocessingGroup" xmlns:wpi="http://schemas.microsoft.com/office/word/2010/wordprocessingInk" xmlns:wne="http://schemas.microsoft.com/office/word/2006/wordml" xmlns:wps="http://schemas.microsoft.com/office/word/2010/wordprocessingShape" mc:Ignorable="w14 w15 w16se w16cid w16 w16cex w16sdtdh wp14">
+<w:hdr xmlns:wpc="http://schemas.microsoft.com/office/word/2010/wordprocessingCanvas" xmlns:cx="http://schemas.microsoft.com/office/drawing/2014/chartex" xmlns:cx1="http://schemas.microsoft.com/office/drawing/2015/9/8/chartex" xmlns:cx2="http://schemas.microsoft.com/office/drawing/2015/10/21/chartex" xmlns:cx3="http://schemas.microsoft.com/office/drawing/2016/5/9/chartex" xmlns:cx4="http://schemas.microsoft.com/office/drawing/2016/5/10/chartex" xmlns:cx5="http://schemas.microsoft.com/office/drawing/2016/5/11/chartex" xmlns:cx6="http://schemas.microsoft.com/office/drawing/2016/5/12/chartex" xmlns:cx7="http://schemas.microsoft.com/office/drawing/2016/5/13/chartex" xmlns:cx8="http://schemas.microsoft.com/office/drawing/2016/5/14/chartex" xmlns:mc="http://schemas.openxmlformats.org/markup-compatibility/2006" xmlns:aink="http://schemas.microsoft.com/office/drawing/2016/ink" xmlns:am3d="http://schemas.microsoft.com/office/drawing/2017/model3d" xmlns:o="urn:schemas-microsoft-com:office:office" xmlns:oel="http://schemas.microsoft.com/office/2019/extlst" xmlns:r="http://schemas.openxmlformats.org/officeDocument/2006/relationships" xmlns:m="http://schemas.openxmlformats.org/officeDocument/2006/math" xmlns:v="urn:schemas-microsoft-com:vml" xmlns:wp14="http://schemas.microsoft.com/office/word/2010/wordprocessingDrawing" xmlns:wp="http://schemas.openxmlformats.org/drawingml/2006/wordprocessingDrawing" xmlns:w10="urn:schemas-microsoft-com:office:word" xmlns:w="http://schemas.openxmlformats.org/wordprocessingml/2006/main" xmlns:w14="http://schemas.microsoft.com/office/word/2010/wordml" xmlns:w15="http://schemas.microsoft.com/office/word/2012/wordml" xmlns:w16cex="http://schemas.microsoft.com/office/word/2018/wordml/cex" xmlns:w16cid="http://schemas.microsoft.com/office/word/2016/wordml/cid" xmlns:w16="http://schemas.microsoft.com/office/word/2018/wordml" xmlns:w16du="http://schemas.microsoft.com/office/word/2023/wordml/word16du" xmlns:w16sdtdh="http://schemas.microsoft.com/office/word/2020/wordml/sdtdatahash" xmlns:w16se="http://schemas.microsoft.com/office/word/2015/wordml/symex" xmlns:wpg="http://schemas.microsoft.com/office/word/2010/wordprocessingGroup" xmlns:wpi="http://schemas.microsoft.com/office/word/2010/wordprocessingInk" xmlns:wne="http://schemas.microsoft.com/office/word/2006/wordml" xmlns:wps="http://schemas.microsoft.com/office/word/2010/wordprocessingShape" mc:Ignorable="w14 w15 w16se w16cid w16 w16cex w16sdtdh w16du wp14">
   <w:p>
     <w:pPr>
       <w:pStyle w:val="Header"/>
@@ -3821,7 +3391,7 @@
 </file>
 
 <file path=word/numbering.xml><?xml version="1.0" encoding="utf-8"?>
-<w:numbering xmlns:wpc="http://schemas.microsoft.com/office/word/2010/wordprocessingCanvas" xmlns:cx="http://schemas.microsoft.com/office/drawing/2014/chartex" xmlns:cx1="http://schemas.microsoft.com/office/drawing/2015/9/8/chartex" xmlns:cx2="http://schemas.microsoft.com/office/drawing/2015/10/21/chartex" xmlns:cx3="http://schemas.microsoft.com/office/drawing/2016/5/9/chartex" xmlns:cx4="http://schemas.microsoft.com/office/drawing/2016/5/10/chartex" xmlns:cx5="http://schemas.microsoft.com/office/drawing/2016/5/11/chartex" xmlns:cx6="http://schemas.microsoft.com/office/drawing/2016/5/12/chartex" xmlns:cx7="http://schemas.microsoft.com/office/drawing/2016/5/13/chartex" xmlns:cx8="http://schemas.microsoft.com/office/drawing/2016/5/14/chartex" xmlns:mc="http://schemas.openxmlformats.org/markup-compatibility/2006" xmlns:aink="http://schemas.microsoft.com/office/drawing/2016/ink" xmlns:am3d="http://schemas.microsoft.com/office/drawing/2017/model3d" xmlns:o="urn:schemas-microsoft-com:office:office" xmlns:oel="http://schemas.microsoft.com/office/2019/extlst" xmlns:r="http://schemas.openxmlformats.org/officeDocument/2006/relationships" xmlns:m="http://schemas.openxmlformats.org/officeDocument/2006/math" xmlns:v="urn:schemas-microsoft-com:vml" xmlns:wp14="http://schemas.microsoft.com/office/word/2010/wordprocessingDrawing" xmlns:wp="http://schemas.openxmlformats.org/drawingml/2006/wordprocessingDrawing" xmlns:w10="urn:schemas-microsoft-com:office:word" xmlns:w="http://schemas.openxmlformats.org/wordprocessingml/2006/main" xmlns:w14="http://schemas.microsoft.com/office/word/2010/wordml" xmlns:w15="http://schemas.microsoft.com/office/word/2012/wordml" xmlns:w16cex="http://schemas.microsoft.com/office/word/2018/wordml/cex" xmlns:w16cid="http://schemas.microsoft.com/office/word/2016/wordml/cid" xmlns:w16="http://schemas.microsoft.com/office/word/2018/wordml" xmlns:w16sdtdh="http://schemas.microsoft.com/office/word/2020/wordml/sdtdatahash" xmlns:w16se="http://schemas.microsoft.com/office/word/2015/wordml/symex" xmlns:wpg="http://schemas.microsoft.com/office/word/2010/wordprocessingGroup" xmlns:wpi="http://schemas.microsoft.com/office/word/2010/wordprocessingInk" xmlns:wne="http://schemas.microsoft.com/office/word/2006/wordml" xmlns:wps="http://schemas.microsoft.com/office/word/2010/wordprocessingShape" mc:Ignorable="w14 w15 w16se w16cid w16 w16cex w16sdtdh wp14">
+<w:numbering xmlns:wpc="http://schemas.microsoft.com/office/word/2010/wordprocessingCanvas" xmlns:cx="http://schemas.microsoft.com/office/drawing/2014/chartex" xmlns:cx1="http://schemas.microsoft.com/office/drawing/2015/9/8/chartex" xmlns:cx2="http://schemas.microsoft.com/office/drawing/2015/10/21/chartex" xmlns:cx3="http://schemas.microsoft.com/office/drawing/2016/5/9/chartex" xmlns:cx4="http://schemas.microsoft.com/office/drawing/2016/5/10/chartex" xmlns:cx5="http://schemas.microsoft.com/office/drawing/2016/5/11/chartex" xmlns:cx6="http://schemas.microsoft.com/office/drawing/2016/5/12/chartex" xmlns:cx7="http://schemas.microsoft.com/office/drawing/2016/5/13/chartex" xmlns:cx8="http://schemas.microsoft.com/office/drawing/2016/5/14/chartex" xmlns:mc="http://schemas.openxmlformats.org/markup-compatibility/2006" xmlns:aink="http://schemas.microsoft.com/office/drawing/2016/ink" xmlns:am3d="http://schemas.microsoft.com/office/drawing/2017/model3d" xmlns:o="urn:schemas-microsoft-com:office:office" xmlns:oel="http://schemas.microsoft.com/office/2019/extlst" xmlns:r="http://schemas.openxmlformats.org/officeDocument/2006/relationships" xmlns:m="http://schemas.openxmlformats.org/officeDocument/2006/math" xmlns:v="urn:schemas-microsoft-com:vml" xmlns:wp14="http://schemas.microsoft.com/office/word/2010/wordprocessingDrawing" xmlns:wp="http://schemas.openxmlformats.org/drawingml/2006/wordprocessingDrawing" xmlns:w10="urn:schemas-microsoft-com:office:word" xmlns:w="http://schemas.openxmlformats.org/wordprocessingml/2006/main" xmlns:w14="http://schemas.microsoft.com/office/word/2010/wordml" xmlns:w15="http://schemas.microsoft.com/office/word/2012/wordml" xmlns:w16cex="http://schemas.microsoft.com/office/word/2018/wordml/cex" xmlns:w16cid="http://schemas.microsoft.com/office/word/2016/wordml/cid" xmlns:w16="http://schemas.microsoft.com/office/word/2018/wordml" xmlns:w16du="http://schemas.microsoft.com/office/word/2023/wordml/word16du" xmlns:w16sdtdh="http://schemas.microsoft.com/office/word/2020/wordml/sdtdatahash" xmlns:w16se="http://schemas.microsoft.com/office/word/2015/wordml/symex" xmlns:wpg="http://schemas.microsoft.com/office/word/2010/wordprocessingGroup" xmlns:wpi="http://schemas.microsoft.com/office/word/2010/wordprocessingInk" xmlns:wne="http://schemas.microsoft.com/office/word/2006/wordml" xmlns:wps="http://schemas.microsoft.com/office/word/2010/wordprocessingShape" mc:Ignorable="w14 w15 w16se w16cid w16 w16cex w16sdtdh w16du wp14">
   <w:abstractNum w:abstractNumId="0" w15:restartNumberingAfterBreak="0">
     <w:nsid w:val="FFFFFF89"/>
     <w:multiLevelType w:val="singleLevel"/>
@@ -6154,7 +5724,7 @@
 </file>
 
 <file path=word/styles.xml><?xml version="1.0" encoding="utf-8"?>
-<w:styles xmlns:mc="http://schemas.openxmlformats.org/markup-compatibility/2006" xmlns:r="http://schemas.openxmlformats.org/officeDocument/2006/relationships" xmlns:w="http://schemas.openxmlformats.org/wordprocessingml/2006/main" xmlns:w14="http://schemas.microsoft.com/office/word/2010/wordml" xmlns:w15="http://schemas.microsoft.com/office/word/2012/wordml" xmlns:w16cex="http://schemas.microsoft.com/office/word/2018/wordml/cex" xmlns:w16cid="http://schemas.microsoft.com/office/word/2016/wordml/cid" xmlns:w16="http://schemas.microsoft.com/office/word/2018/wordml" xmlns:w16sdtdh="http://schemas.microsoft.com/office/word/2020/wordml/sdtdatahash" xmlns:w16se="http://schemas.microsoft.com/office/word/2015/wordml/symex" mc:Ignorable="w14 w15 w16se w16cid w16 w16cex w16sdtdh">
+<w:styles xmlns:mc="http://schemas.openxmlformats.org/markup-compatibility/2006" xmlns:r="http://schemas.openxmlformats.org/officeDocument/2006/relationships" xmlns:w="http://schemas.openxmlformats.org/wordprocessingml/2006/main" xmlns:w14="http://schemas.microsoft.com/office/word/2010/wordml" xmlns:w15="http://schemas.microsoft.com/office/word/2012/wordml" xmlns:w16cex="http://schemas.microsoft.com/office/word/2018/wordml/cex" xmlns:w16cid="http://schemas.microsoft.com/office/word/2016/wordml/cid" xmlns:w16="http://schemas.microsoft.com/office/word/2018/wordml" xmlns:w16du="http://schemas.microsoft.com/office/word/2023/wordml/word16du" xmlns:w16sdtdh="http://schemas.microsoft.com/office/word/2020/wordml/sdtdatahash" xmlns:w16se="http://schemas.microsoft.com/office/word/2015/wordml/symex" mc:Ignorable="w14 w15 w16se w16cid w16 w16cex w16sdtdh w16du">
   <w:docDefaults>
     <w:rPrDefault>
       <w:rPr>
@@ -6276,6 +5846,7 @@
     <w:lsdException w:name="HTML Sample" w:semiHidden="1" w:unhideWhenUsed="1"/>
     <w:lsdException w:name="HTML Typewriter" w:semiHidden="1" w:unhideWhenUsed="1"/>
     <w:lsdException w:name="HTML Variable" w:semiHidden="1" w:unhideWhenUsed="1"/>
+    <w:lsdException w:name="Normal Table" w:semiHidden="1" w:unhideWhenUsed="1"/>
     <w:lsdException w:name="annotation subject" w:semiHidden="1" w:unhideWhenUsed="1"/>
     <w:lsdException w:name="No List" w:semiHidden="1" w:unhideWhenUsed="1"/>
     <w:lsdException w:name="Outline List 1" w:semiHidden="1" w:unhideWhenUsed="1"/>
@@ -6318,8 +5889,11 @@
     <w:lsdException w:name="Table Contemporary" w:semiHidden="1" w:unhideWhenUsed="1"/>
     <w:lsdException w:name="Table Elegant" w:semiHidden="1" w:unhideWhenUsed="1"/>
     <w:lsdException w:name="Table Professional" w:semiHidden="1" w:unhideWhenUsed="1"/>
+    <w:lsdException w:name="Table Subtle 1" w:semiHidden="1" w:unhideWhenUsed="1"/>
     <w:lsdException w:name="Table Subtle 2" w:semiHidden="1" w:unhideWhenUsed="1"/>
     <w:lsdException w:name="Table Web 1" w:semiHidden="1" w:unhideWhenUsed="1"/>
+    <w:lsdException w:name="Table Web 2" w:semiHidden="1" w:unhideWhenUsed="1"/>
+    <w:lsdException w:name="Table Web 3" w:semiHidden="1" w:unhideWhenUsed="1"/>
     <w:lsdException w:name="Balloon Text" w:semiHidden="1" w:unhideWhenUsed="1"/>
     <w:lsdException w:name="Table Grid" w:uiPriority="0"/>
     <w:lsdException w:name="Table Theme" w:semiHidden="1" w:unhideWhenUsed="1"/>
@@ -8595,7 +8169,7 @@
 </file>
 
 <file path=word/glossary/document.xml><?xml version="1.0" encoding="utf-8"?>
-<w:glossaryDocument xmlns:wpc="http://schemas.microsoft.com/office/word/2010/wordprocessingCanvas" xmlns:cx="http://schemas.microsoft.com/office/drawing/2014/chartex" xmlns:cx1="http://schemas.microsoft.com/office/drawing/2015/9/8/chartex" xmlns:cx2="http://schemas.microsoft.com/office/drawing/2015/10/21/chartex" xmlns:cx3="http://schemas.microsoft.com/office/drawing/2016/5/9/chartex" xmlns:cx4="http://schemas.microsoft.com/office/drawing/2016/5/10/chartex" xmlns:cx5="http://schemas.microsoft.com/office/drawing/2016/5/11/chartex" xmlns:cx6="http://schemas.microsoft.com/office/drawing/2016/5/12/chartex" xmlns:cx7="http://schemas.microsoft.com/office/drawing/2016/5/13/chartex" xmlns:cx8="http://schemas.microsoft.com/office/drawing/2016/5/14/chartex" xmlns:mc="http://schemas.openxmlformats.org/markup-compatibility/2006" xmlns:aink="http://schemas.microsoft.com/office/drawing/2016/ink" xmlns:am3d="http://schemas.microsoft.com/office/drawing/2017/model3d" xmlns:o="urn:schemas-microsoft-com:office:office" xmlns:oel="http://schemas.microsoft.com/office/2019/extlst" xmlns:r="http://schemas.openxmlformats.org/officeDocument/2006/relationships" xmlns:m="http://schemas.openxmlformats.org/officeDocument/2006/math" xmlns:v="urn:schemas-microsoft-com:vml" xmlns:wp14="http://schemas.microsoft.com/office/word/2010/wordprocessingDrawing" xmlns:wp="http://schemas.openxmlformats.org/drawingml/2006/wordprocessingDrawing" xmlns:w10="urn:schemas-microsoft-com:office:word" xmlns:w="http://schemas.openxmlformats.org/wordprocessingml/2006/main" xmlns:w14="http://schemas.microsoft.com/office/word/2010/wordml" xmlns:w15="http://schemas.microsoft.com/office/word/2012/wordml" xmlns:w16cex="http://schemas.microsoft.com/office/word/2018/wordml/cex" xmlns:w16cid="http://schemas.microsoft.com/office/word/2016/wordml/cid" xmlns:w16="http://schemas.microsoft.com/office/word/2018/wordml" xmlns:w16sdtdh="http://schemas.microsoft.com/office/word/2020/wordml/sdtdatahash" xmlns:w16se="http://schemas.microsoft.com/office/word/2015/wordml/symex" xmlns:wpg="http://schemas.microsoft.com/office/word/2010/wordprocessingGroup" xmlns:wpi="http://schemas.microsoft.com/office/word/2010/wordprocessingInk" xmlns:wne="http://schemas.microsoft.com/office/word/2006/wordml" xmlns:wps="http://schemas.microsoft.com/office/word/2010/wordprocessingShape" mc:Ignorable="w14 w15 w16se w16cid w16 w16cex w16sdtdh wp14">
+<w:glossaryDocument xmlns:wpc="http://schemas.microsoft.com/office/word/2010/wordprocessingCanvas" xmlns:cx="http://schemas.microsoft.com/office/drawing/2014/chartex" xmlns:cx1="http://schemas.microsoft.com/office/drawing/2015/9/8/chartex" xmlns:cx2="http://schemas.microsoft.com/office/drawing/2015/10/21/chartex" xmlns:cx3="http://schemas.microsoft.com/office/drawing/2016/5/9/chartex" xmlns:cx4="http://schemas.microsoft.com/office/drawing/2016/5/10/chartex" xmlns:cx5="http://schemas.microsoft.com/office/drawing/2016/5/11/chartex" xmlns:cx6="http://schemas.microsoft.com/office/drawing/2016/5/12/chartex" xmlns:cx7="http://schemas.microsoft.com/office/drawing/2016/5/13/chartex" xmlns:cx8="http://schemas.microsoft.com/office/drawing/2016/5/14/chartex" xmlns:mc="http://schemas.openxmlformats.org/markup-compatibility/2006" xmlns:aink="http://schemas.microsoft.com/office/drawing/2016/ink" xmlns:am3d="http://schemas.microsoft.com/office/drawing/2017/model3d" xmlns:o="urn:schemas-microsoft-com:office:office" xmlns:oel="http://schemas.microsoft.com/office/2019/extlst" xmlns:r="http://schemas.openxmlformats.org/officeDocument/2006/relationships" xmlns:m="http://schemas.openxmlformats.org/officeDocument/2006/math" xmlns:v="urn:schemas-microsoft-com:vml" xmlns:wp14="http://schemas.microsoft.com/office/word/2010/wordprocessingDrawing" xmlns:wp="http://schemas.openxmlformats.org/drawingml/2006/wordprocessingDrawing" xmlns:w10="urn:schemas-microsoft-com:office:word" xmlns:w="http://schemas.openxmlformats.org/wordprocessingml/2006/main" xmlns:w14="http://schemas.microsoft.com/office/word/2010/wordml" xmlns:w15="http://schemas.microsoft.com/office/word/2012/wordml" xmlns:w16cex="http://schemas.microsoft.com/office/word/2018/wordml/cex" xmlns:w16cid="http://schemas.microsoft.com/office/word/2016/wordml/cid" xmlns:w16="http://schemas.microsoft.com/office/word/2018/wordml" xmlns:w16du="http://schemas.microsoft.com/office/word/2023/wordml/word16du" xmlns:w16sdtdh="http://schemas.microsoft.com/office/word/2020/wordml/sdtdatahash" xmlns:w16se="http://schemas.microsoft.com/office/word/2015/wordml/symex" xmlns:wpg="http://schemas.microsoft.com/office/word/2010/wordprocessingGroup" xmlns:wpi="http://schemas.microsoft.com/office/word/2010/wordprocessingInk" xmlns:wne="http://schemas.microsoft.com/office/word/2006/wordml" xmlns:wps="http://schemas.microsoft.com/office/word/2010/wordprocessingShape" mc:Ignorable="w14 w15 w16se w16cid w16 w16cex w16sdtdh w16du wp14">
   <w:docParts>
     <w:docPart>
       <w:docPartPr>
@@ -8863,7 +8437,7 @@
 </file>
 
 <file path=word/glossary/fontTable.xml><?xml version="1.0" encoding="utf-8"?>
-<w:fonts xmlns:mc="http://schemas.openxmlformats.org/markup-compatibility/2006" xmlns:r="http://schemas.openxmlformats.org/officeDocument/2006/relationships" xmlns:w="http://schemas.openxmlformats.org/wordprocessingml/2006/main" xmlns:w14="http://schemas.microsoft.com/office/word/2010/wordml" xmlns:w15="http://schemas.microsoft.com/office/word/2012/wordml" xmlns:w16cex="http://schemas.microsoft.com/office/word/2018/wordml/cex" xmlns:w16cid="http://schemas.microsoft.com/office/word/2016/wordml/cid" xmlns:w16="http://schemas.microsoft.com/office/word/2018/wordml" xmlns:w16sdtdh="http://schemas.microsoft.com/office/word/2020/wordml/sdtdatahash" xmlns:w16se="http://schemas.microsoft.com/office/word/2015/wordml/symex" mc:Ignorable="w14 w15 w16se w16cid w16 w16cex w16sdtdh">
+<w:fonts xmlns:mc="http://schemas.openxmlformats.org/markup-compatibility/2006" xmlns:r="http://schemas.openxmlformats.org/officeDocument/2006/relationships" xmlns:w="http://schemas.openxmlformats.org/wordprocessingml/2006/main" xmlns:w14="http://schemas.microsoft.com/office/word/2010/wordml" xmlns:w15="http://schemas.microsoft.com/office/word/2012/wordml" xmlns:w16cex="http://schemas.microsoft.com/office/word/2018/wordml/cex" xmlns:w16cid="http://schemas.microsoft.com/office/word/2016/wordml/cid" xmlns:w16="http://schemas.microsoft.com/office/word/2018/wordml" xmlns:w16du="http://schemas.microsoft.com/office/word/2023/wordml/word16du" xmlns:w16sdtdh="http://schemas.microsoft.com/office/word/2020/wordml/sdtdatahash" xmlns:w16se="http://schemas.microsoft.com/office/word/2015/wordml/symex" mc:Ignorable="w14 w15 w16se w16cid w16 w16cex w16sdtdh w16du">
   <w:font w:name="Symbol">
     <w:panose1 w:val="05050102010706020507"/>
     <w:charset w:val="02"/>
@@ -8914,7 +8488,7 @@
     <w:sig w:usb0="E1002EFF" w:usb1="C000605B" w:usb2="00000029" w:usb3="00000000" w:csb0="000101FF" w:csb1="00000000"/>
   </w:font>
   <w:font w:name="Helvetica">
-    <w:panose1 w:val="020B0504020202020204"/>
+    <w:panose1 w:val="020B0604020202020204"/>
     <w:charset w:val="00"/>
     <w:family w:val="swiss"/>
     <w:pitch w:val="variable"/>
@@ -8934,18 +8508,23 @@
     <w:pitch w:val="variable"/>
     <w:sig w:usb0="A00006FF" w:usb1="4000205B" w:usb2="00000010" w:usb3="00000000" w:csb0="0000019F" w:csb1="00000000"/>
   </w:font>
-  <w:font w:name="Calibri Light">
-    <w:panose1 w:val="020F0302020204030204"/>
+  <w:font w:name="Aptos">
     <w:charset w:val="00"/>
     <w:family w:val="swiss"/>
     <w:pitch w:val="variable"/>
-    <w:sig w:usb0="E4002EFF" w:usb1="C000247B" w:usb2="00000009" w:usb3="00000000" w:csb0="000001FF" w:csb1="00000000"/>
+    <w:sig w:usb0="20000287" w:usb1="00000003" w:usb2="00000000" w:usb3="00000000" w:csb0="0000019F" w:csb1="00000000"/>
+  </w:font>
+  <w:font w:name="Aptos Display">
+    <w:charset w:val="00"/>
+    <w:family w:val="swiss"/>
+    <w:pitch w:val="variable"/>
+    <w:sig w:usb0="20000287" w:usb1="00000003" w:usb2="00000000" w:usb3="00000000" w:csb0="0000019F" w:csb1="00000000"/>
   </w:font>
 </w:fonts>
 </file>
 
 <file path=word/glossary/settings.xml><?xml version="1.0" encoding="utf-8"?>
-<w:settings xmlns:mc="http://schemas.openxmlformats.org/markup-compatibility/2006" xmlns:o="urn:schemas-microsoft-com:office:office" xmlns:r="http://schemas.openxmlformats.org/officeDocument/2006/relationships" xmlns:m="http://schemas.openxmlformats.org/officeDocument/2006/math" xmlns:v="urn:schemas-microsoft-com:vml" xmlns:w10="urn:schemas-microsoft-com:office:word" xmlns:w="http://schemas.openxmlformats.org/wordprocessingml/2006/main" xmlns:w14="http://schemas.microsoft.com/office/word/2010/wordml" xmlns:w15="http://schemas.microsoft.com/office/word/2012/wordml" xmlns:w16cex="http://schemas.microsoft.com/office/word/2018/wordml/cex" xmlns:w16cid="http://schemas.microsoft.com/office/word/2016/wordml/cid" xmlns:w16="http://schemas.microsoft.com/office/word/2018/wordml" xmlns:w16sdtdh="http://schemas.microsoft.com/office/word/2020/wordml/sdtdatahash" xmlns:w16se="http://schemas.microsoft.com/office/word/2015/wordml/symex" xmlns:sl="http://schemas.openxmlformats.org/schemaLibrary/2006/main" mc:Ignorable="w14 w15 w16se w16cid w16 w16cex w16sdtdh">
+<w:settings xmlns:mc="http://schemas.openxmlformats.org/markup-compatibility/2006" xmlns:o="urn:schemas-microsoft-com:office:office" xmlns:r="http://schemas.openxmlformats.org/officeDocument/2006/relationships" xmlns:m="http://schemas.openxmlformats.org/officeDocument/2006/math" xmlns:v="urn:schemas-microsoft-com:vml" xmlns:w10="urn:schemas-microsoft-com:office:word" xmlns:w="http://schemas.openxmlformats.org/wordprocessingml/2006/main" xmlns:w14="http://schemas.microsoft.com/office/word/2010/wordml" xmlns:w15="http://schemas.microsoft.com/office/word/2012/wordml" xmlns:w16cex="http://schemas.microsoft.com/office/word/2018/wordml/cex" xmlns:w16cid="http://schemas.microsoft.com/office/word/2016/wordml/cid" xmlns:w16="http://schemas.microsoft.com/office/word/2018/wordml" xmlns:w16du="http://schemas.microsoft.com/office/word/2023/wordml/word16du" xmlns:w16sdtdh="http://schemas.microsoft.com/office/word/2020/wordml/sdtdatahash" xmlns:w16se="http://schemas.microsoft.com/office/word/2015/wordml/symex" xmlns:sl="http://schemas.openxmlformats.org/schemaLibrary/2006/main" mc:Ignorable="w14 w15 w16se w16cid w16 w16cex w16sdtdh w16du">
   <w:view w:val="normal"/>
   <w:defaultTabStop w:val="720"/>
   <w:characterSpacingControl w:val="doNotCompress"/>
@@ -8965,6 +8544,7 @@
     <w:rsid w:val="00630843"/>
     <w:rsid w:val="00690F0C"/>
     <w:rsid w:val="00960506"/>
+    <w:rsid w:val="009B254C"/>
     <w:rsid w:val="00A4476D"/>
     <w:rsid w:val="00A62866"/>
     <w:rsid w:val="00A85DCB"/>
@@ -8975,6 +8555,7 @@
     <w:rsid w:val="00CD0AC0"/>
     <w:rsid w:val="00D06B87"/>
     <w:rsid w:val="00DD0D43"/>
+    <w:rsid w:val="00EF1930"/>
     <w:rsid w:val="00F01910"/>
     <w:rsid w:val="00F97B5F"/>
   </w:rsids>
@@ -9000,7 +8581,7 @@
 </file>
 
 <file path=word/glossary/styles.xml><?xml version="1.0" encoding="utf-8"?>
-<w:styles xmlns:mc="http://schemas.openxmlformats.org/markup-compatibility/2006" xmlns:r="http://schemas.openxmlformats.org/officeDocument/2006/relationships" xmlns:w="http://schemas.openxmlformats.org/wordprocessingml/2006/main" xmlns:w14="http://schemas.microsoft.com/office/word/2010/wordml" xmlns:w15="http://schemas.microsoft.com/office/word/2012/wordml" xmlns:w16cex="http://schemas.microsoft.com/office/word/2018/wordml/cex" xmlns:w16cid="http://schemas.microsoft.com/office/word/2016/wordml/cid" xmlns:w16="http://schemas.microsoft.com/office/word/2018/wordml" xmlns:w16sdtdh="http://schemas.microsoft.com/office/word/2020/wordml/sdtdatahash" xmlns:w16se="http://schemas.microsoft.com/office/word/2015/wordml/symex" mc:Ignorable="w14 w15 w16se w16cid w16 w16cex w16sdtdh">
+<w:styles xmlns:mc="http://schemas.openxmlformats.org/markup-compatibility/2006" xmlns:r="http://schemas.openxmlformats.org/officeDocument/2006/relationships" xmlns:w="http://schemas.openxmlformats.org/wordprocessingml/2006/main" xmlns:w14="http://schemas.microsoft.com/office/word/2010/wordml" xmlns:w15="http://schemas.microsoft.com/office/word/2012/wordml" xmlns:w16cex="http://schemas.microsoft.com/office/word/2018/wordml/cex" xmlns:w16cid="http://schemas.microsoft.com/office/word/2016/wordml/cid" xmlns:w16="http://schemas.microsoft.com/office/word/2018/wordml" xmlns:w16du="http://schemas.microsoft.com/office/word/2023/wordml/word16du" xmlns:w16sdtdh="http://schemas.microsoft.com/office/word/2020/wordml/sdtdatahash" xmlns:w16se="http://schemas.microsoft.com/office/word/2015/wordml/symex" mc:Ignorable="w14 w15 w16se w16cid w16 w16cex w16sdtdh w16du">
   <w:docDefaults>
     <w:rPrDefault>
       <w:rPr>
@@ -9122,6 +8703,7 @@
     <w:lsdException w:name="HTML Sample" w:semiHidden="1" w:unhideWhenUsed="1"/>
     <w:lsdException w:name="HTML Typewriter" w:semiHidden="1" w:unhideWhenUsed="1"/>
     <w:lsdException w:name="HTML Variable" w:semiHidden="1" w:unhideWhenUsed="1"/>
+    <w:lsdException w:name="Normal Table" w:semiHidden="1" w:unhideWhenUsed="1"/>
     <w:lsdException w:name="annotation subject" w:semiHidden="1" w:unhideWhenUsed="1"/>
     <w:lsdException w:name="No List" w:semiHidden="1" w:unhideWhenUsed="1"/>
     <w:lsdException w:name="Outline List 1" w:semiHidden="1" w:unhideWhenUsed="1"/>
@@ -9164,8 +8746,11 @@
     <w:lsdException w:name="Table Contemporary" w:semiHidden="1" w:unhideWhenUsed="1"/>
     <w:lsdException w:name="Table Elegant" w:semiHidden="1" w:unhideWhenUsed="1"/>
     <w:lsdException w:name="Table Professional" w:semiHidden="1" w:unhideWhenUsed="1"/>
+    <w:lsdException w:name="Table Subtle 1" w:semiHidden="1" w:unhideWhenUsed="1"/>
     <w:lsdException w:name="Table Subtle 2" w:semiHidden="1" w:unhideWhenUsed="1"/>
     <w:lsdException w:name="Table Web 1" w:semiHidden="1" w:unhideWhenUsed="1"/>
+    <w:lsdException w:name="Table Web 2" w:semiHidden="1" w:unhideWhenUsed="1"/>
+    <w:lsdException w:name="Table Web 3" w:semiHidden="1" w:unhideWhenUsed="1"/>
     <w:lsdException w:name="Balloon Text" w:semiHidden="1" w:unhideWhenUsed="1"/>
     <w:lsdException w:name="Table Grid" w:uiPriority="59"/>
     <w:lsdException w:name="Table Theme" w:semiHidden="1" w:unhideWhenUsed="1"/>
@@ -9498,7 +9083,7 @@
 </file>
 
 <file path=word/glossary/webSettings.xml><?xml version="1.0" encoding="utf-8"?>
-<w:webSettings xmlns:mc="http://schemas.openxmlformats.org/markup-compatibility/2006" xmlns:r="http://schemas.openxmlformats.org/officeDocument/2006/relationships" xmlns:w="http://schemas.openxmlformats.org/wordprocessingml/2006/main" xmlns:w14="http://schemas.microsoft.com/office/word/2010/wordml" xmlns:w15="http://schemas.microsoft.com/office/word/2012/wordml" xmlns:w16cex="http://schemas.microsoft.com/office/word/2018/wordml/cex" xmlns:w16cid="http://schemas.microsoft.com/office/word/2016/wordml/cid" xmlns:w16="http://schemas.microsoft.com/office/word/2018/wordml" xmlns:w16sdtdh="http://schemas.microsoft.com/office/word/2020/wordml/sdtdatahash" xmlns:w16se="http://schemas.microsoft.com/office/word/2015/wordml/symex" mc:Ignorable="w14 w15 w16se w16cid w16 w16cex w16sdtdh">
+<w:webSettings xmlns:mc="http://schemas.openxmlformats.org/markup-compatibility/2006" xmlns:r="http://schemas.openxmlformats.org/officeDocument/2006/relationships" xmlns:w="http://schemas.openxmlformats.org/wordprocessingml/2006/main" xmlns:w14="http://schemas.microsoft.com/office/word/2010/wordml" xmlns:w15="http://schemas.microsoft.com/office/word/2012/wordml" xmlns:w16cex="http://schemas.microsoft.com/office/word/2018/wordml/cex" xmlns:w16cid="http://schemas.microsoft.com/office/word/2016/wordml/cid" xmlns:w16="http://schemas.microsoft.com/office/word/2018/wordml" xmlns:w16du="http://schemas.microsoft.com/office/word/2023/wordml/word16du" xmlns:w16sdtdh="http://schemas.microsoft.com/office/word/2020/wordml/sdtdatahash" xmlns:w16se="http://schemas.microsoft.com/office/word/2015/wordml/symex" mc:Ignorable="w14 w15 w16se w16cid w16 w16cex w16sdtdh w16du">
   <w:optimizeForBrowser/>
   <w:allowPNG/>
 </w:webSettings>
@@ -9790,6 +9375,19 @@
 </file>
 
 <file path=customXml/item1.xml><?xml version="1.0" encoding="utf-8"?>
+<b:Sources xmlns:b="http://schemas.openxmlformats.org/officeDocument/2006/bibliography" xmlns="http://schemas.openxmlformats.org/officeDocument/2006/bibliography" SelectedStyle="\APASixthEditionOfficeOnline.xsl" StyleName="APA" Version="6"/>
+</file>
+
+<file path=customXml/item2.xml><?xml version="1.0" encoding="utf-8"?>
+<?mso-contentType ?>
+<FormTemplates xmlns="http://schemas.microsoft.com/sharepoint/v3/contenttype/forms">
+  <Display>DocumentLibraryForm</Display>
+  <Edit>DocumentLibraryForm</Edit>
+  <New>DocumentLibraryForm</New>
+</FormTemplates>
+</file>
+
+<file path=customXml/item3.xml><?xml version="1.0" encoding="utf-8"?>
 <ct:contentTypeSchema xmlns:ct="http://schemas.microsoft.com/office/2006/metadata/contentType" xmlns:ma="http://schemas.microsoft.com/office/2006/metadata/properties/metaAttributes" ct:_="" ma:_="" ma:contentTypeName="Document" ma:contentTypeID="0x010100E036B55629D7954EB6D0C6D939E4B6AD" ma:contentTypeVersion="4" ma:contentTypeDescription="Create a new document." ma:contentTypeScope="" ma:versionID="94fd87f129e1d56bacf2d18baff6d73a">
   <xsd:schema xmlns:xsd="http://www.w3.org/2001/XMLSchema" xmlns:xs="http://www.w3.org/2001/XMLSchema" xmlns:p="http://schemas.microsoft.com/office/2006/metadata/properties" xmlns:ns2="e5461d39-311d-4716-85a0-aa449423beec" targetNamespace="http://schemas.microsoft.com/office/2006/metadata/properties" ma:root="true" ma:fieldsID="bd88eecc95c9db0ee40a8e500f8b7a07" ns2:_="">
     <xsd:import namespace="e5461d39-311d-4716-85a0-aa449423beec"/>
@@ -9935,19 +9533,6 @@
 </ct:contentTypeSchema>
 </file>
 
-<file path=customXml/item2.xml><?xml version="1.0" encoding="utf-8"?>
-<?mso-contentType ?>
-<FormTemplates xmlns="http://schemas.microsoft.com/sharepoint/v3/contenttype/forms">
-  <Display>DocumentLibraryForm</Display>
-  <Edit>DocumentLibraryForm</Edit>
-  <New>DocumentLibraryForm</New>
-</FormTemplates>
-</file>
-
-<file path=customXml/item3.xml><?xml version="1.0" encoding="utf-8"?>
-<b:Sources xmlns:b="http://schemas.openxmlformats.org/officeDocument/2006/bibliography" xmlns="http://schemas.openxmlformats.org/officeDocument/2006/bibliography" SelectedStyle="\APASixthEditionOfficeOnline.xsl" StyleName="APA" Version="6"/>
-</file>
-
 <file path=customXml/item4.xml><?xml version="1.0" encoding="utf-8"?>
 <p:properties xmlns:p="http://schemas.microsoft.com/office/2006/metadata/properties" xmlns:xsi="http://www.w3.org/2001/XMLSchema-instance" xmlns:pc="http://schemas.microsoft.com/office/infopath/2007/PartnerControls">
   <documentManagement/>
@@ -9958,7 +9543,11 @@
 </file>
 
 <file path=customXml/itemProps1.xml><?xml version="1.0" encoding="utf-8"?>
-<ds:datastoreItem xmlns:ds="http://schemas.openxmlformats.org/officeDocument/2006/customXml" ds:itemID="{0324FB8B-26F4-486C-9D14-6ED9329B012A}"/>
+<ds:datastoreItem xmlns:ds="http://schemas.openxmlformats.org/officeDocument/2006/customXml" ds:itemID="{DF07C298-1803-43E5-BA1D-262C11269879}">
+  <ds:schemaRefs>
+    <ds:schemaRef ds:uri="http://schemas.openxmlformats.org/officeDocument/2006/bibliography"/>
+  </ds:schemaRefs>
+</ds:datastoreItem>
 </file>
 
 <file path=customXml/itemProps2.xml><?xml version="1.0" encoding="utf-8"?>
@@ -9970,9 +9559,19 @@
 </file>
 
 <file path=customXml/itemProps3.xml><?xml version="1.0" encoding="utf-8"?>
-<ds:datastoreItem xmlns:ds="http://schemas.openxmlformats.org/officeDocument/2006/customXml" ds:itemID="{DF07C298-1803-43E5-BA1D-262C11269879}">
+<ds:datastoreItem xmlns:ds="http://schemas.openxmlformats.org/officeDocument/2006/customXml" ds:itemID="{0324FB8B-26F4-486C-9D14-6ED9329B012A}">
   <ds:schemaRefs>
-    <ds:schemaRef ds:uri="http://schemas.openxmlformats.org/officeDocument/2006/bibliography"/>
+    <ds:schemaRef ds:uri="http://schemas.microsoft.com/office/2006/metadata/contentType"/>
+    <ds:schemaRef ds:uri="http://schemas.microsoft.com/office/2006/metadata/properties/metaAttributes"/>
+    <ds:schemaRef ds:uri="http://www.w3.org/2001/XMLSchema"/>
+    <ds:schemaRef ds:uri="http://schemas.microsoft.com/office/2006/metadata/properties"/>
+    <ds:schemaRef ds:uri="e5461d39-311d-4716-85a0-aa449423beec"/>
+    <ds:schemaRef ds:uri="http://schemas.microsoft.com/office/2006/documentManagement/types"/>
+    <ds:schemaRef ds:uri="http://schemas.microsoft.com/office/infopath/2007/PartnerControls"/>
+    <ds:schemaRef ds:uri="http://schemas.openxmlformats.org/package/2006/metadata/core-properties"/>
+    <ds:schemaRef ds:uri="http://purl.org/dc/elements/1.1/"/>
+    <ds:schemaRef ds:uri="http://purl.org/dc/terms/"/>
+    <ds:schemaRef ds:uri="http://schemas.microsoft.com/internal/obd"/>
   </ds:schemaRefs>
 </ds:datastoreItem>
 </file>
@@ -9982,14 +9581,12 @@
   <ds:schemaRefs>
     <ds:schemaRef ds:uri="http://schemas.microsoft.com/office/2006/metadata/properties"/>
     <ds:schemaRef ds:uri="http://schemas.microsoft.com/office/infopath/2007/PartnerControls"/>
-    <ds:schemaRef ds:uri="aa07a3e3-3aa1-45a4-b840-d913da2220be"/>
-    <ds:schemaRef ds:uri="5c1a1b41-18a5-499b-a1fd-5f0075942206"/>
   </ds:schemaRefs>
 </ds:datastoreItem>
 </file>
 
 <file path=customXml/itemProps5.xml><?xml version="1.0" encoding="utf-8"?>
-<ds:datastoreItem xmlns:ds="http://schemas.openxmlformats.org/officeDocument/2006/customXml" ds:itemID="{20E82F04-495F-4F29-AD2E-29723A6CF5D4}">
+<ds:datastoreItem xmlns:ds="http://schemas.openxmlformats.org/officeDocument/2006/customXml" ds:itemID="{8A0F5FF6-4F21-4CB5-A453-DAD3C151EDEB}">
   <ds:schemaRefs>
     <ds:schemaRef ds:uri="http://www.w3.org/2001/XMLSchema"/>
   </ds:schemaRefs>

</xml_diff>